<commit_message>
Correction trop d'espace sur un texte justifié
Option activé : 
Ne pas étirer les espaces des lignes finissant par Maj + Retour
</commit_message>
<xml_diff>
--- a/inst/rmarkdown/templates/templatefemto/skeleton/template.docx
+++ b/inst/rmarkdown/templates/templatefemto/skeleton/template.docx
@@ -1268,14 +1268,8 @@
     <w:name w:val="Compact"/>
     <w:basedOn w:val="Corpsdetexte"/>
     <w:qFormat/>
-    <w:rsid w:val="00A720F4"/>
-    <w:pPr>
-      <w:pBdr>
-        <w:top w:val="single" w:sz="4" w:space="1" w:color="auto"/>
-        <w:left w:val="single" w:sz="4" w:space="4" w:color="auto"/>
-        <w:bottom w:val="single" w:sz="4" w:space="1" w:color="auto"/>
-        <w:right w:val="single" w:sz="4" w:space="4" w:color="auto"/>
-      </w:pBdr>
+    <w:rsid w:val="00FF14F2"/>
+    <w:pPr>
       <w:spacing w:before="36" w:after="36"/>
     </w:pPr>
   </w:style>

</xml_diff>

<commit_message>
modification de style pour Titre1 et Normal Centré
Style Titre1 :
- ajout d'une bordure supérieure afin de faire un trait avant le texte de la même couleur que le texte

Style Normal centré (style utilisé pour les citations :
- ajout de bordure supérieure et inférieur afin d'encadre le texte 
- ajout d'une trame de fond bleu très clair pour mettre en valeur le texte
- ajout d'un cadre centré pour centrer la citation dans la page
</commit_message>
<xml_diff>
--- a/inst/rmarkdown/templates/templatefemto/skeleton/template.docx
+++ b/inst/rmarkdown/templates/templatefemto/skeleton/template.docx
@@ -11,16 +11,36 @@
     </w:p>
     <w:p>
       <w:pPr>
+        <w:pStyle w:val="Titre1"/>
+        <w:rPr>
+          <w:rStyle w:val="NormalTok"/>
+        </w:rPr>
+      </w:pPr>
+      <w:r>
+        <w:rPr>
+          <w:rStyle w:val="NormalTok"/>
+          <w:rFonts w:asciiTheme="majorHAnsi" w:hAnsiTheme="majorHAnsi"/>
+          <w:color w:val="4F81BD" w:themeColor="accent1"/>
+          <w:sz w:val="32"/>
+          <w:shd w:val="clear" w:color="auto" w:fill="auto"/>
+        </w:rPr>
+        <w:t>test</w:t>
+      </w:r>
+    </w:p>
+    <w:p>
+      <w:pPr>
+        <w:rPr>
+          <w:rStyle w:val="NormalTok"/>
+        </w:rPr>
+      </w:pPr>
+    </w:p>
+    <w:p>
+      <w:pPr>
         <w:pStyle w:val="SourceCode"/>
       </w:pPr>
       <w:r>
         <w:t>Source Code</w:t>
       </w:r>
-    </w:p>
-    <w:p>
-      <w:pPr>
-        <w:pStyle w:val="Normalcentr"/>
-      </w:pPr>
     </w:p>
     <w:p>
       <w:pPr>
@@ -40,12 +60,6 @@
     </w:p>
     <w:p>
       <w:pPr>
-        <w:pStyle w:val="Normalcentr"/>
-        <w:ind w:left="0"/>
-      </w:pPr>
-    </w:p>
-    <w:p>
-      <w:pPr>
         <w:shd w:val="clear" w:color="auto" w:fill="D9D9D9" w:themeFill="background1" w:themeFillShade="D9"/>
         <w:rPr>
           <w:rStyle w:val="NormalTok"/>
@@ -88,14 +102,20 @@
     </w:p>
     <w:p>
       <w:pPr>
-        <w:pStyle w:val="Compact"/>
-        <w:pBdr>
-          <w:between w:val="single" w:sz="4" w:space="1" w:color="auto"/>
-          <w:bar w:val="single" w:sz="4" w:color="auto"/>
-        </w:pBdr>
+        <w:pStyle w:val="Normalcentr"/>
+        <w:framePr w:wrap="around"/>
       </w:pPr>
       <w:r>
-        <w:t>tableau</w:t>
+        <w:t>Citation</w:t>
+      </w:r>
+    </w:p>
+    <w:p>
+      <w:pPr>
+        <w:pStyle w:val="Normalcentr"/>
+        <w:framePr w:wrap="around"/>
+      </w:pPr>
+      <w:r>
+        <w:t>Citation</w:t>
       </w:r>
     </w:p>
     <w:sectPr>
@@ -1051,9 +1071,13 @@
     <w:next w:val="Corpsdetexte"/>
     <w:uiPriority w:val="9"/>
     <w:qFormat/>
+    <w:rsid w:val="005B02C1"/>
     <w:pPr>
       <w:keepNext/>
       <w:keepLines/>
+      <w:pBdr>
+        <w:top w:val="single" w:sz="4" w:space="1" w:color="4F81BD" w:themeColor="accent1"/>
+      </w:pBdr>
       <w:spacing w:before="480" w:after="0"/>
       <w:outlineLvl w:val="0"/>
     </w:pPr>
@@ -1353,7 +1377,14 @@
     <w:uiPriority w:val="9"/>
     <w:unhideWhenUsed/>
     <w:qFormat/>
-    <w:pPr>
+    <w:rsid w:val="005E4B8A"/>
+    <w:pPr>
+      <w:framePr w:wrap="around" w:vAnchor="text" w:hAnchor="page" w:xAlign="center" w:y="1"/>
+      <w:pBdr>
+        <w:top w:val="single" w:sz="4" w:space="1" w:color="4F81BD"/>
+        <w:bottom w:val="single" w:sz="4" w:space="1" w:color="4F81BD"/>
+      </w:pBdr>
+      <w:shd w:val="clear" w:color="auto" w:fill="DBE5F1" w:themeFill="accent1" w:themeFillTint="33"/>
       <w:spacing w:before="100" w:after="100"/>
       <w:ind w:left="480" w:right="480"/>
     </w:pPr>

</xml_diff>

<commit_message>
ajout pied de page
</commit_message>
<xml_diff>
--- a/inst/rmarkdown/templates/templatefemto/skeleton/template.docx
+++ b/inst/rmarkdown/templates/templatefemto/skeleton/template.docx
@@ -4,6 +4,7 @@
   <w:body>
     <w:p>
       <w:pPr>
+        <w:pStyle w:val="CaptionedFigure"/>
         <w:rPr>
           <w:rStyle w:val="NormalTok"/>
         </w:rPr>
@@ -49,14 +50,12 @@
           <w:rStyle w:val="NormalTok"/>
         </w:rPr>
       </w:pPr>
-      <w:proofErr w:type="spellStart"/>
       <w:r>
         <w:rPr>
           <w:rStyle w:val="NormalTok"/>
         </w:rPr>
         <w:t>NormalTok</w:t>
       </w:r>
-      <w:proofErr w:type="spellEnd"/>
     </w:p>
     <w:p>
       <w:pPr>
@@ -65,14 +64,12 @@
           <w:rStyle w:val="NormalTok"/>
         </w:rPr>
       </w:pPr>
-      <w:proofErr w:type="spellStart"/>
       <w:r>
         <w:rPr>
           <w:rStyle w:val="ExtensionTok"/>
         </w:rPr>
         <w:t>ExtensionTok</w:t>
       </w:r>
-      <w:proofErr w:type="spellEnd"/>
     </w:p>
     <w:p>
       <w:pPr>
@@ -86,24 +83,21 @@
           <w:rStyle w:val="KeywordTok"/>
         </w:rPr>
       </w:pPr>
-      <w:proofErr w:type="spellStart"/>
       <w:r>
         <w:rPr>
           <w:rStyle w:val="KeywordTok"/>
         </w:rPr>
         <w:t>KeywordTok</w:t>
       </w:r>
-      <w:proofErr w:type="spellEnd"/>
     </w:p>
     <w:p>
       <w:pPr>
-        <w:pStyle w:val="Corpsdetexte"/>
+        <w:pStyle w:val="ImageCaption"/>
       </w:pPr>
     </w:p>
     <w:p>
       <w:pPr>
         <w:pStyle w:val="Normalcentr"/>
-        <w:framePr w:wrap="around"/>
       </w:pPr>
       <w:r>
         <w:t>Citation</w:t>
@@ -112,14 +106,18 @@
     <w:p>
       <w:pPr>
         <w:pStyle w:val="Normalcentr"/>
-        <w:framePr w:wrap="around"/>
       </w:pPr>
       <w:r>
         <w:t>Citation</w:t>
       </w:r>
     </w:p>
     <w:sectPr>
-      <w:headerReference w:type="default" r:id="rId7"/>
+      <w:headerReference w:type="even" r:id="rId7"/>
+      <w:headerReference w:type="default" r:id="rId8"/>
+      <w:footerReference w:type="even" r:id="rId9"/>
+      <w:footerReference w:type="default" r:id="rId10"/>
+      <w:headerReference w:type="first" r:id="rId11"/>
+      <w:footerReference w:type="first" r:id="rId12"/>
       <w:pgSz w:w="12240" w:h="15840"/>
       <w:pgMar w:top="1417" w:right="1417" w:bottom="1417" w:left="1417" w:header="57" w:footer="0" w:gutter="0"/>
       <w:pgNumType w:start="1"/>
@@ -153,6 +151,215 @@
     </w:p>
   </w:endnote>
 </w:endnotes>
+</file>
+
+<file path=word/footer1.xml><?xml version="1.0" encoding="utf-8"?>
+<w:ftr xmlns:wpc="http://schemas.microsoft.com/office/word/2010/wordprocessingCanvas" xmlns:cx="http://schemas.microsoft.com/office/drawing/2014/chartex" xmlns:cx1="http://schemas.microsoft.com/office/drawing/2015/9/8/chartex" xmlns:cx2="http://schemas.microsoft.com/office/drawing/2015/10/21/chartex" xmlns:cx3="http://schemas.microsoft.com/office/drawing/2016/5/9/chartex" xmlns:cx4="http://schemas.microsoft.com/office/drawing/2016/5/10/chartex" xmlns:cx5="http://schemas.microsoft.com/office/drawing/2016/5/11/chartex" xmlns:cx6="http://schemas.microsoft.com/office/drawing/2016/5/12/chartex" xmlns:cx7="http://schemas.microsoft.com/office/drawing/2016/5/13/chartex" xmlns:cx8="http://schemas.microsoft.com/office/drawing/2016/5/14/chartex" xmlns:mc="http://schemas.openxmlformats.org/markup-compatibility/2006" xmlns:aink="http://schemas.microsoft.com/office/drawing/2016/ink" xmlns:am3d="http://schemas.microsoft.com/office/drawing/2017/model3d" xmlns:o="urn:schemas-microsoft-com:office:office" xmlns:r="http://schemas.openxmlformats.org/officeDocument/2006/relationships" xmlns:m="http://schemas.openxmlformats.org/officeDocument/2006/math" xmlns:v="urn:schemas-microsoft-com:vml" xmlns:wp14="http://schemas.microsoft.com/office/word/2010/wordprocessingDrawing" xmlns:wp="http://schemas.openxmlformats.org/drawingml/2006/wordprocessingDrawing" xmlns:w10="urn:schemas-microsoft-com:office:word" xmlns:w="http://schemas.openxmlformats.org/wordprocessingml/2006/main" xmlns:w14="http://schemas.microsoft.com/office/word/2010/wordml" xmlns:w15="http://schemas.microsoft.com/office/word/2012/wordml" xmlns:w16cex="http://schemas.microsoft.com/office/word/2018/wordml/cex" xmlns:w16cid="http://schemas.microsoft.com/office/word/2016/wordml/cid" xmlns:w16="http://schemas.microsoft.com/office/word/2018/wordml" xmlns:w16sdtdh="http://schemas.microsoft.com/office/word/2020/wordml/sdtdatahash" xmlns:w16se="http://schemas.microsoft.com/office/word/2015/wordml/symex" xmlns:wpg="http://schemas.microsoft.com/office/word/2010/wordprocessingGroup" xmlns:wpi="http://schemas.microsoft.com/office/word/2010/wordprocessingInk" xmlns:wne="http://schemas.microsoft.com/office/word/2006/wordml" xmlns:wps="http://schemas.microsoft.com/office/word/2010/wordprocessingShape" mc:Ignorable="w14 w15 w16se w16cid w16 w16cex w16sdtdh wp14">
+  <w:p>
+    <w:pPr>
+      <w:pStyle w:val="Pieddepage"/>
+    </w:pPr>
+  </w:p>
+</w:ftr>
+</file>
+
+<file path=word/footer2.xml><?xml version="1.0" encoding="utf-8"?>
+<w:ftr xmlns:wpc="http://schemas.microsoft.com/office/word/2010/wordprocessingCanvas" xmlns:cx="http://schemas.microsoft.com/office/drawing/2014/chartex" xmlns:cx1="http://schemas.microsoft.com/office/drawing/2015/9/8/chartex" xmlns:cx2="http://schemas.microsoft.com/office/drawing/2015/10/21/chartex" xmlns:cx3="http://schemas.microsoft.com/office/drawing/2016/5/9/chartex" xmlns:cx4="http://schemas.microsoft.com/office/drawing/2016/5/10/chartex" xmlns:cx5="http://schemas.microsoft.com/office/drawing/2016/5/11/chartex" xmlns:cx6="http://schemas.microsoft.com/office/drawing/2016/5/12/chartex" xmlns:cx7="http://schemas.microsoft.com/office/drawing/2016/5/13/chartex" xmlns:cx8="http://schemas.microsoft.com/office/drawing/2016/5/14/chartex" xmlns:mc="http://schemas.openxmlformats.org/markup-compatibility/2006" xmlns:aink="http://schemas.microsoft.com/office/drawing/2016/ink" xmlns:am3d="http://schemas.microsoft.com/office/drawing/2017/model3d" xmlns:o="urn:schemas-microsoft-com:office:office" xmlns:r="http://schemas.openxmlformats.org/officeDocument/2006/relationships" xmlns:m="http://schemas.openxmlformats.org/officeDocument/2006/math" xmlns:v="urn:schemas-microsoft-com:vml" xmlns:wp14="http://schemas.microsoft.com/office/word/2010/wordprocessingDrawing" xmlns:wp="http://schemas.openxmlformats.org/drawingml/2006/wordprocessingDrawing" xmlns:w10="urn:schemas-microsoft-com:office:word" xmlns:w="http://schemas.openxmlformats.org/wordprocessingml/2006/main" xmlns:w14="http://schemas.microsoft.com/office/word/2010/wordml" xmlns:w15="http://schemas.microsoft.com/office/word/2012/wordml" xmlns:w16cex="http://schemas.microsoft.com/office/word/2018/wordml/cex" xmlns:w16cid="http://schemas.microsoft.com/office/word/2016/wordml/cid" xmlns:w16="http://schemas.microsoft.com/office/word/2018/wordml" xmlns:w16sdtdh="http://schemas.microsoft.com/office/word/2020/wordml/sdtdatahash" xmlns:w16se="http://schemas.microsoft.com/office/word/2015/wordml/symex" xmlns:wpg="http://schemas.microsoft.com/office/word/2010/wordprocessingGroup" xmlns:wpi="http://schemas.microsoft.com/office/word/2010/wordprocessingInk" xmlns:wne="http://schemas.microsoft.com/office/word/2006/wordml" xmlns:wps="http://schemas.microsoft.com/office/word/2010/wordprocessingShape" mc:Ignorable="w14 w15 w16se w16cid w16 w16cex w16sdtdh wp14">
+  <w:tbl>
+    <w:tblPr>
+      <w:tblW w:w="5000" w:type="pct"/>
+      <w:jc w:val="center"/>
+      <w:tblCellMar>
+        <w:top w:w="144" w:type="dxa"/>
+        <w:left w:w="115" w:type="dxa"/>
+        <w:bottom w:w="144" w:type="dxa"/>
+        <w:right w:w="115" w:type="dxa"/>
+      </w:tblCellMar>
+      <w:tblLook w:val="04A0" w:firstRow="1" w:lastRow="0" w:firstColumn="1" w:lastColumn="0" w:noHBand="0" w:noVBand="1"/>
+    </w:tblPr>
+    <w:tblGrid>
+      <w:gridCol w:w="4709"/>
+      <w:gridCol w:w="4697"/>
+    </w:tblGrid>
+    <w:tr>
+      <w:trPr>
+        <w:trHeight w:hRule="exact" w:val="115"/>
+        <w:jc w:val="center"/>
+      </w:trPr>
+      <w:tc>
+        <w:tcPr>
+          <w:tcW w:w="4686" w:type="dxa"/>
+          <w:shd w:val="clear" w:color="auto" w:fill="4F81BD" w:themeFill="accent1"/>
+          <w:tcMar>
+            <w:top w:w="0" w:type="dxa"/>
+            <w:bottom w:w="0" w:type="dxa"/>
+          </w:tcMar>
+        </w:tcPr>
+        <w:p>
+          <w:pPr>
+            <w:pStyle w:val="En-tte"/>
+            <w:rPr>
+              <w:caps/>
+              <w:sz w:val="18"/>
+            </w:rPr>
+          </w:pPr>
+        </w:p>
+      </w:tc>
+      <w:tc>
+        <w:tcPr>
+          <w:tcW w:w="4674" w:type="dxa"/>
+          <w:shd w:val="clear" w:color="auto" w:fill="4F81BD" w:themeFill="accent1"/>
+          <w:tcMar>
+            <w:top w:w="0" w:type="dxa"/>
+            <w:bottom w:w="0" w:type="dxa"/>
+          </w:tcMar>
+        </w:tcPr>
+        <w:p>
+          <w:pPr>
+            <w:pStyle w:val="En-tte"/>
+            <w:jc w:val="right"/>
+            <w:rPr>
+              <w:caps/>
+              <w:sz w:val="18"/>
+            </w:rPr>
+          </w:pPr>
+        </w:p>
+      </w:tc>
+    </w:tr>
+    <w:tr>
+      <w:trPr>
+        <w:jc w:val="center"/>
+      </w:trPr>
+      <w:sdt>
+        <w:sdtPr>
+          <w:rPr>
+            <w:caps/>
+            <w:color w:val="808080" w:themeColor="background1" w:themeShade="80"/>
+            <w:sz w:val="18"/>
+            <w:szCs w:val="18"/>
+          </w:rPr>
+          <w:alias w:val="Titre "/>
+          <w:tag w:val=""/>
+          <w:id w:val="-1386405442"/>
+          <w:placeholder>
+            <w:docPart w:val="EB38F4CFD86F4B758900B1B32811A044"/>
+          </w:placeholder>
+          <w:dataBinding w:prefixMappings="xmlns:ns0='http://purl.org/dc/elements/1.1/' xmlns:ns1='http://schemas.openxmlformats.org/package/2006/metadata/core-properties' " w:xpath="/ns1:coreProperties[1]/ns0:title[1]" w:storeItemID="{6C3C8BC8-F283-45AE-878A-BAB7291924A1}"/>
+          <w:text/>
+        </w:sdtPr>
+        <w:sdtContent>
+          <w:tc>
+            <w:tcPr>
+              <w:tcW w:w="4686" w:type="dxa"/>
+              <w:shd w:val="clear" w:color="auto" w:fill="auto"/>
+              <w:vAlign w:val="center"/>
+            </w:tcPr>
+            <w:p>
+              <w:pPr>
+                <w:pStyle w:val="Pieddepage"/>
+                <w:rPr>
+                  <w:caps/>
+                  <w:color w:val="808080" w:themeColor="background1" w:themeShade="80"/>
+                  <w:sz w:val="18"/>
+                  <w:szCs w:val="18"/>
+                </w:rPr>
+              </w:pPr>
+              <w:r>
+                <w:rPr>
+                  <w:caps/>
+                  <w:color w:val="808080" w:themeColor="background1" w:themeShade="80"/>
+                  <w:sz w:val="18"/>
+                  <w:szCs w:val="18"/>
+                </w:rPr>
+                <w:t>Accès Abonnement LEFEBVRE</w:t>
+              </w:r>
+            </w:p>
+          </w:tc>
+        </w:sdtContent>
+      </w:sdt>
+      <w:tc>
+        <w:tcPr>
+          <w:tcW w:w="4674" w:type="dxa"/>
+          <w:shd w:val="clear" w:color="auto" w:fill="auto"/>
+          <w:vAlign w:val="center"/>
+        </w:tcPr>
+        <w:p>
+          <w:pPr>
+            <w:pStyle w:val="Pieddepage"/>
+            <w:jc w:val="right"/>
+            <w:rPr>
+              <w:caps/>
+              <w:color w:val="808080" w:themeColor="background1" w:themeShade="80"/>
+              <w:sz w:val="18"/>
+              <w:szCs w:val="18"/>
+            </w:rPr>
+          </w:pPr>
+          <w:r>
+            <w:rPr>
+              <w:caps/>
+              <w:color w:val="808080" w:themeColor="background1" w:themeShade="80"/>
+              <w:sz w:val="18"/>
+              <w:szCs w:val="18"/>
+            </w:rPr>
+            <w:fldChar w:fldCharType="begin"/>
+          </w:r>
+          <w:r>
+            <w:rPr>
+              <w:caps/>
+              <w:color w:val="808080" w:themeColor="background1" w:themeShade="80"/>
+              <w:sz w:val="18"/>
+              <w:szCs w:val="18"/>
+            </w:rPr>
+            <w:instrText>PAGE   \* MERGEFORMAT</w:instrText>
+          </w:r>
+          <w:r>
+            <w:rPr>
+              <w:caps/>
+              <w:color w:val="808080" w:themeColor="background1" w:themeShade="80"/>
+              <w:sz w:val="18"/>
+              <w:szCs w:val="18"/>
+            </w:rPr>
+            <w:fldChar w:fldCharType="separate"/>
+          </w:r>
+          <w:r>
+            <w:rPr>
+              <w:caps/>
+              <w:color w:val="808080" w:themeColor="background1" w:themeShade="80"/>
+              <w:sz w:val="18"/>
+              <w:szCs w:val="18"/>
+              <w:lang w:val="fr-FR"/>
+            </w:rPr>
+            <w:t>2</w:t>
+          </w:r>
+          <w:r>
+            <w:rPr>
+              <w:caps/>
+              <w:color w:val="808080" w:themeColor="background1" w:themeShade="80"/>
+              <w:sz w:val="18"/>
+              <w:szCs w:val="18"/>
+            </w:rPr>
+            <w:fldChar w:fldCharType="end"/>
+          </w:r>
+        </w:p>
+      </w:tc>
+    </w:tr>
+  </w:tbl>
+  <w:p>
+    <w:pPr>
+      <w:pStyle w:val="Pieddepage"/>
+    </w:pPr>
+  </w:p>
+</w:ftr>
+</file>
+
+<file path=word/footer3.xml><?xml version="1.0" encoding="utf-8"?>
+<w:ftr xmlns:wpc="http://schemas.microsoft.com/office/word/2010/wordprocessingCanvas" xmlns:cx="http://schemas.microsoft.com/office/drawing/2014/chartex" xmlns:cx1="http://schemas.microsoft.com/office/drawing/2015/9/8/chartex" xmlns:cx2="http://schemas.microsoft.com/office/drawing/2015/10/21/chartex" xmlns:cx3="http://schemas.microsoft.com/office/drawing/2016/5/9/chartex" xmlns:cx4="http://schemas.microsoft.com/office/drawing/2016/5/10/chartex" xmlns:cx5="http://schemas.microsoft.com/office/drawing/2016/5/11/chartex" xmlns:cx6="http://schemas.microsoft.com/office/drawing/2016/5/12/chartex" xmlns:cx7="http://schemas.microsoft.com/office/drawing/2016/5/13/chartex" xmlns:cx8="http://schemas.microsoft.com/office/drawing/2016/5/14/chartex" xmlns:mc="http://schemas.openxmlformats.org/markup-compatibility/2006" xmlns:aink="http://schemas.microsoft.com/office/drawing/2016/ink" xmlns:am3d="http://schemas.microsoft.com/office/drawing/2017/model3d" xmlns:o="urn:schemas-microsoft-com:office:office" xmlns:r="http://schemas.openxmlformats.org/officeDocument/2006/relationships" xmlns:m="http://schemas.openxmlformats.org/officeDocument/2006/math" xmlns:v="urn:schemas-microsoft-com:vml" xmlns:wp14="http://schemas.microsoft.com/office/word/2010/wordprocessingDrawing" xmlns:wp="http://schemas.openxmlformats.org/drawingml/2006/wordprocessingDrawing" xmlns:w10="urn:schemas-microsoft-com:office:word" xmlns:w="http://schemas.openxmlformats.org/wordprocessingml/2006/main" xmlns:w14="http://schemas.microsoft.com/office/word/2010/wordml" xmlns:w15="http://schemas.microsoft.com/office/word/2012/wordml" xmlns:w16cex="http://schemas.microsoft.com/office/word/2018/wordml/cex" xmlns:w16cid="http://schemas.microsoft.com/office/word/2016/wordml/cid" xmlns:w16="http://schemas.microsoft.com/office/word/2018/wordml" xmlns:w16sdtdh="http://schemas.microsoft.com/office/word/2020/wordml/sdtdatahash" xmlns:w16se="http://schemas.microsoft.com/office/word/2015/wordml/symex" xmlns:wpg="http://schemas.microsoft.com/office/word/2010/wordprocessingGroup" xmlns:wpi="http://schemas.microsoft.com/office/word/2010/wordprocessingInk" xmlns:wne="http://schemas.microsoft.com/office/word/2006/wordml" xmlns:wps="http://schemas.microsoft.com/office/word/2010/wordprocessingShape" mc:Ignorable="w14 w15 w16se w16cid w16 w16cex w16sdtdh wp14">
+  <w:p>
+    <w:pPr>
+      <w:pStyle w:val="Pieddepage"/>
+    </w:pPr>
+  </w:p>
+</w:ftr>
 </file>
 
 <file path=word/footnotes.xml><?xml version="1.0" encoding="utf-8"?>
@@ -175,6 +382,16 @@
 </file>
 
 <file path=word/header1.xml><?xml version="1.0" encoding="utf-8"?>
+<w:hdr xmlns:wpc="http://schemas.microsoft.com/office/word/2010/wordprocessingCanvas" xmlns:cx="http://schemas.microsoft.com/office/drawing/2014/chartex" xmlns:cx1="http://schemas.microsoft.com/office/drawing/2015/9/8/chartex" xmlns:cx2="http://schemas.microsoft.com/office/drawing/2015/10/21/chartex" xmlns:cx3="http://schemas.microsoft.com/office/drawing/2016/5/9/chartex" xmlns:cx4="http://schemas.microsoft.com/office/drawing/2016/5/10/chartex" xmlns:cx5="http://schemas.microsoft.com/office/drawing/2016/5/11/chartex" xmlns:cx6="http://schemas.microsoft.com/office/drawing/2016/5/12/chartex" xmlns:cx7="http://schemas.microsoft.com/office/drawing/2016/5/13/chartex" xmlns:cx8="http://schemas.microsoft.com/office/drawing/2016/5/14/chartex" xmlns:mc="http://schemas.openxmlformats.org/markup-compatibility/2006" xmlns:aink="http://schemas.microsoft.com/office/drawing/2016/ink" xmlns:am3d="http://schemas.microsoft.com/office/drawing/2017/model3d" xmlns:o="urn:schemas-microsoft-com:office:office" xmlns:r="http://schemas.openxmlformats.org/officeDocument/2006/relationships" xmlns:m="http://schemas.openxmlformats.org/officeDocument/2006/math" xmlns:v="urn:schemas-microsoft-com:vml" xmlns:wp14="http://schemas.microsoft.com/office/word/2010/wordprocessingDrawing" xmlns:wp="http://schemas.openxmlformats.org/drawingml/2006/wordprocessingDrawing" xmlns:w10="urn:schemas-microsoft-com:office:word" xmlns:w="http://schemas.openxmlformats.org/wordprocessingml/2006/main" xmlns:w14="http://schemas.microsoft.com/office/word/2010/wordml" xmlns:w15="http://schemas.microsoft.com/office/word/2012/wordml" xmlns:w16cex="http://schemas.microsoft.com/office/word/2018/wordml/cex" xmlns:w16cid="http://schemas.microsoft.com/office/word/2016/wordml/cid" xmlns:w16="http://schemas.microsoft.com/office/word/2018/wordml" xmlns:w16sdtdh="http://schemas.microsoft.com/office/word/2020/wordml/sdtdatahash" xmlns:w16se="http://schemas.microsoft.com/office/word/2015/wordml/symex" xmlns:wpg="http://schemas.microsoft.com/office/word/2010/wordprocessingGroup" xmlns:wpi="http://schemas.microsoft.com/office/word/2010/wordprocessingInk" xmlns:wne="http://schemas.microsoft.com/office/word/2006/wordml" xmlns:wps="http://schemas.microsoft.com/office/word/2010/wordprocessingShape" mc:Ignorable="w14 w15 w16se w16cid w16 w16cex w16sdtdh wp14">
+  <w:p>
+    <w:pPr>
+      <w:pStyle w:val="En-tte"/>
+    </w:pPr>
+  </w:p>
+</w:hdr>
+</file>
+
+<file path=word/header2.xml><?xml version="1.0" encoding="utf-8"?>
 <w:hdr xmlns:wpc="http://schemas.microsoft.com/office/word/2010/wordprocessingCanvas" xmlns:cx="http://schemas.microsoft.com/office/drawing/2014/chartex" xmlns:cx1="http://schemas.microsoft.com/office/drawing/2015/9/8/chartex" xmlns:cx2="http://schemas.microsoft.com/office/drawing/2015/10/21/chartex" xmlns:cx3="http://schemas.microsoft.com/office/drawing/2016/5/9/chartex" xmlns:cx4="http://schemas.microsoft.com/office/drawing/2016/5/10/chartex" xmlns:cx5="http://schemas.microsoft.com/office/drawing/2016/5/11/chartex" xmlns:cx6="http://schemas.microsoft.com/office/drawing/2016/5/12/chartex" xmlns:cx7="http://schemas.microsoft.com/office/drawing/2016/5/13/chartex" xmlns:cx8="http://schemas.microsoft.com/office/drawing/2016/5/14/chartex" xmlns:mc="http://schemas.openxmlformats.org/markup-compatibility/2006" xmlns:aink="http://schemas.microsoft.com/office/drawing/2016/ink" xmlns:am3d="http://schemas.microsoft.com/office/drawing/2017/model3d" xmlns:o="urn:schemas-microsoft-com:office:office" xmlns:r="http://schemas.openxmlformats.org/officeDocument/2006/relationships" xmlns:m="http://schemas.openxmlformats.org/officeDocument/2006/math" xmlns:v="urn:schemas-microsoft-com:vml" xmlns:wp14="http://schemas.microsoft.com/office/word/2010/wordprocessingDrawing" xmlns:wp="http://schemas.openxmlformats.org/drawingml/2006/wordprocessingDrawing" xmlns:w10="urn:schemas-microsoft-com:office:word" xmlns:w="http://schemas.openxmlformats.org/wordprocessingml/2006/main" xmlns:w14="http://schemas.microsoft.com/office/word/2010/wordml" xmlns:w15="http://schemas.microsoft.com/office/word/2012/wordml" xmlns:w16cex="http://schemas.microsoft.com/office/word/2018/wordml/cex" xmlns:w16cid="http://schemas.microsoft.com/office/word/2016/wordml/cid" xmlns:w16="http://schemas.microsoft.com/office/word/2018/wordml" xmlns:w16sdtdh="http://schemas.microsoft.com/office/word/2020/wordml/sdtdatahash" xmlns:w16se="http://schemas.microsoft.com/office/word/2015/wordml/symex" xmlns:wpg="http://schemas.microsoft.com/office/word/2010/wordprocessingGroup" xmlns:wpi="http://schemas.microsoft.com/office/word/2010/wordprocessingInk" xmlns:wne="http://schemas.microsoft.com/office/word/2006/wordml" xmlns:wps="http://schemas.microsoft.com/office/word/2010/wordprocessingShape" mc:Ignorable="w14 w15 w16se w16cid w16 w16cex w16sdtdh wp14">
   <w:sdt>
     <w:sdtPr>
@@ -264,6 +481,16 @@
 </w:hdr>
 </file>
 
+<file path=word/header3.xml><?xml version="1.0" encoding="utf-8"?>
+<w:hdr xmlns:wpc="http://schemas.microsoft.com/office/word/2010/wordprocessingCanvas" xmlns:cx="http://schemas.microsoft.com/office/drawing/2014/chartex" xmlns:cx1="http://schemas.microsoft.com/office/drawing/2015/9/8/chartex" xmlns:cx2="http://schemas.microsoft.com/office/drawing/2015/10/21/chartex" xmlns:cx3="http://schemas.microsoft.com/office/drawing/2016/5/9/chartex" xmlns:cx4="http://schemas.microsoft.com/office/drawing/2016/5/10/chartex" xmlns:cx5="http://schemas.microsoft.com/office/drawing/2016/5/11/chartex" xmlns:cx6="http://schemas.microsoft.com/office/drawing/2016/5/12/chartex" xmlns:cx7="http://schemas.microsoft.com/office/drawing/2016/5/13/chartex" xmlns:cx8="http://schemas.microsoft.com/office/drawing/2016/5/14/chartex" xmlns:mc="http://schemas.openxmlformats.org/markup-compatibility/2006" xmlns:aink="http://schemas.microsoft.com/office/drawing/2016/ink" xmlns:am3d="http://schemas.microsoft.com/office/drawing/2017/model3d" xmlns:o="urn:schemas-microsoft-com:office:office" xmlns:r="http://schemas.openxmlformats.org/officeDocument/2006/relationships" xmlns:m="http://schemas.openxmlformats.org/officeDocument/2006/math" xmlns:v="urn:schemas-microsoft-com:vml" xmlns:wp14="http://schemas.microsoft.com/office/word/2010/wordprocessingDrawing" xmlns:wp="http://schemas.openxmlformats.org/drawingml/2006/wordprocessingDrawing" xmlns:w10="urn:schemas-microsoft-com:office:word" xmlns:w="http://schemas.openxmlformats.org/wordprocessingml/2006/main" xmlns:w14="http://schemas.microsoft.com/office/word/2010/wordml" xmlns:w15="http://schemas.microsoft.com/office/word/2012/wordml" xmlns:w16cex="http://schemas.microsoft.com/office/word/2018/wordml/cex" xmlns:w16cid="http://schemas.microsoft.com/office/word/2016/wordml/cid" xmlns:w16="http://schemas.microsoft.com/office/word/2018/wordml" xmlns:w16sdtdh="http://schemas.microsoft.com/office/word/2020/wordml/sdtdatahash" xmlns:w16se="http://schemas.microsoft.com/office/word/2015/wordml/symex" xmlns:wpg="http://schemas.microsoft.com/office/word/2010/wordprocessingGroup" xmlns:wpi="http://schemas.microsoft.com/office/word/2010/wordprocessingInk" xmlns:wne="http://schemas.microsoft.com/office/word/2006/wordml" xmlns:wps="http://schemas.microsoft.com/office/word/2010/wordprocessingShape" mc:Ignorable="w14 w15 w16se w16cid w16 w16cex w16sdtdh wp14">
+  <w:p>
+    <w:pPr>
+      <w:pStyle w:val="En-tte"/>
+    </w:pPr>
+  </w:p>
+</w:hdr>
+</file>
+
 <file path=word/numbering.xml><?xml version="1.0" encoding="utf-8"?>
 <w:numbering xmlns:wpc="http://schemas.microsoft.com/office/word/2010/wordprocessingCanvas" xmlns:cx="http://schemas.microsoft.com/office/drawing/2014/chartex" xmlns:cx1="http://schemas.microsoft.com/office/drawing/2015/9/8/chartex" xmlns:cx2="http://schemas.microsoft.com/office/drawing/2015/10/21/chartex" xmlns:cx3="http://schemas.microsoft.com/office/drawing/2016/5/9/chartex" xmlns:cx4="http://schemas.microsoft.com/office/drawing/2016/5/10/chartex" xmlns:cx5="http://schemas.microsoft.com/office/drawing/2016/5/11/chartex" xmlns:cx6="http://schemas.microsoft.com/office/drawing/2016/5/12/chartex" xmlns:cx7="http://schemas.microsoft.com/office/drawing/2016/5/13/chartex" xmlns:cx8="http://schemas.microsoft.com/office/drawing/2016/5/14/chartex" xmlns:mc="http://schemas.openxmlformats.org/markup-compatibility/2006" xmlns:aink="http://schemas.microsoft.com/office/drawing/2016/ink" xmlns:am3d="http://schemas.microsoft.com/office/drawing/2017/model3d" xmlns:o="urn:schemas-microsoft-com:office:office" xmlns:r="http://schemas.openxmlformats.org/officeDocument/2006/relationships" xmlns:m="http://schemas.openxmlformats.org/officeDocument/2006/math" xmlns:v="urn:schemas-microsoft-com:vml" xmlns:wp14="http://schemas.microsoft.com/office/word/2010/wordprocessingDrawing" xmlns:wp="http://schemas.openxmlformats.org/drawingml/2006/wordprocessingDrawing" xmlns:w10="urn:schemas-microsoft-com:office:word" xmlns:w="http://schemas.openxmlformats.org/wordprocessingml/2006/main" xmlns:w14="http://schemas.microsoft.com/office/word/2010/wordml" xmlns:w15="http://schemas.microsoft.com/office/word/2012/wordml" xmlns:w16cex="http://schemas.microsoft.com/office/word/2018/wordml/cex" xmlns:w16cid="http://schemas.microsoft.com/office/word/2016/wordml/cid" xmlns:w16="http://schemas.microsoft.com/office/word/2018/wordml" xmlns:w16sdtdh="http://schemas.microsoft.com/office/word/2020/wordml/sdtdatahash" xmlns:w16se="http://schemas.microsoft.com/office/word/2015/wordml/symex" xmlns:wpg="http://schemas.microsoft.com/office/word/2010/wordprocessingGroup" xmlns:wpi="http://schemas.microsoft.com/office/word/2010/wordprocessingInk" xmlns:wne="http://schemas.microsoft.com/office/word/2006/wordml" xmlns:wps="http://schemas.microsoft.com/office/word/2010/wordprocessingShape" mc:Ignorable="w14 w15 w16se w16cid w16 w16cex w16sdtdh wp14">
   <w:abstractNum w:abstractNumId="0" w15:restartNumberingAfterBreak="0">
@@ -373,7 +600,7 @@
   <w:abstractNum w:abstractNumId="1" w15:restartNumberingAfterBreak="0">
     <w:nsid w:val="FFFFFF7C"/>
     <w:multiLevelType w:val="singleLevel"/>
-    <w:tmpl w:val="D488DB62"/>
+    <w:tmpl w:val="91282E7A"/>
     <w:lvl w:ilvl="0">
       <w:start w:val="1"/>
       <w:numFmt w:val="decimal"/>
@@ -390,7 +617,7 @@
   <w:abstractNum w:abstractNumId="2" w15:restartNumberingAfterBreak="0">
     <w:nsid w:val="FFFFFF7D"/>
     <w:multiLevelType w:val="singleLevel"/>
-    <w:tmpl w:val="28025994"/>
+    <w:tmpl w:val="8A149996"/>
     <w:lvl w:ilvl="0">
       <w:start w:val="1"/>
       <w:numFmt w:val="decimal"/>
@@ -407,7 +634,7 @@
   <w:abstractNum w:abstractNumId="3" w15:restartNumberingAfterBreak="0">
     <w:nsid w:val="FFFFFF7E"/>
     <w:multiLevelType w:val="singleLevel"/>
-    <w:tmpl w:val="235E244E"/>
+    <w:tmpl w:val="E48C90B8"/>
     <w:lvl w:ilvl="0">
       <w:start w:val="1"/>
       <w:numFmt w:val="decimal"/>
@@ -424,7 +651,7 @@
   <w:abstractNum w:abstractNumId="4" w15:restartNumberingAfterBreak="0">
     <w:nsid w:val="FFFFFF7F"/>
     <w:multiLevelType w:val="singleLevel"/>
-    <w:tmpl w:val="438A7EF0"/>
+    <w:tmpl w:val="792E6136"/>
     <w:lvl w:ilvl="0">
       <w:start w:val="1"/>
       <w:numFmt w:val="decimal"/>
@@ -441,7 +668,7 @@
   <w:abstractNum w:abstractNumId="5" w15:restartNumberingAfterBreak="0">
     <w:nsid w:val="FFFFFF80"/>
     <w:multiLevelType w:val="singleLevel"/>
-    <w:tmpl w:val="92902D9A"/>
+    <w:tmpl w:val="E8D6E39C"/>
     <w:lvl w:ilvl="0">
       <w:start w:val="1"/>
       <w:numFmt w:val="bullet"/>
@@ -461,7 +688,7 @@
   <w:abstractNum w:abstractNumId="6" w15:restartNumberingAfterBreak="0">
     <w:nsid w:val="FFFFFF81"/>
     <w:multiLevelType w:val="singleLevel"/>
-    <w:tmpl w:val="54386622"/>
+    <w:tmpl w:val="2BD87884"/>
     <w:lvl w:ilvl="0">
       <w:start w:val="1"/>
       <w:numFmt w:val="bullet"/>
@@ -481,7 +708,7 @@
   <w:abstractNum w:abstractNumId="7" w15:restartNumberingAfterBreak="0">
     <w:nsid w:val="FFFFFF82"/>
     <w:multiLevelType w:val="singleLevel"/>
-    <w:tmpl w:val="914EEC42"/>
+    <w:tmpl w:val="3E663282"/>
     <w:lvl w:ilvl="0">
       <w:start w:val="1"/>
       <w:numFmt w:val="bullet"/>
@@ -501,7 +728,7 @@
   <w:abstractNum w:abstractNumId="8" w15:restartNumberingAfterBreak="0">
     <w:nsid w:val="FFFFFF83"/>
     <w:multiLevelType w:val="singleLevel"/>
-    <w:tmpl w:val="B78CF370"/>
+    <w:tmpl w:val="2DD6B020"/>
     <w:lvl w:ilvl="0">
       <w:start w:val="1"/>
       <w:numFmt w:val="bullet"/>
@@ -521,7 +748,7 @@
   <w:abstractNum w:abstractNumId="9" w15:restartNumberingAfterBreak="0">
     <w:nsid w:val="FFFFFF88"/>
     <w:multiLevelType w:val="singleLevel"/>
-    <w:tmpl w:val="2708DF70"/>
+    <w:tmpl w:val="0B1CA968"/>
     <w:lvl w:ilvl="0">
       <w:start w:val="1"/>
       <w:numFmt w:val="decimal"/>
@@ -538,7 +765,7 @@
   <w:abstractNum w:abstractNumId="10" w15:restartNumberingAfterBreak="0">
     <w:nsid w:val="FFFFFF89"/>
     <w:multiLevelType w:val="singleLevel"/>
-    <w:tmpl w:val="E222B81C"/>
+    <w:tmpl w:val="725EEC48"/>
     <w:lvl w:ilvl="0">
       <w:start w:val="1"/>
       <w:numFmt w:val="bullet"/>
@@ -746,7 +973,7 @@
     <w:lsdException w:name="footnote text" w:semiHidden="1" w:unhideWhenUsed="1"/>
     <w:lsdException w:name="annotation text" w:semiHidden="1" w:unhideWhenUsed="1"/>
     <w:lsdException w:name="header" w:semiHidden="1" w:uiPriority="99" w:unhideWhenUsed="1"/>
-    <w:lsdException w:name="footer" w:semiHidden="1" w:unhideWhenUsed="1"/>
+    <w:lsdException w:name="footer" w:semiHidden="1" w:uiPriority="99" w:unhideWhenUsed="1"/>
     <w:lsdException w:name="index heading" w:semiHidden="1" w:unhideWhenUsed="1"/>
     <w:lsdException w:name="caption" w:semiHidden="1" w:unhideWhenUsed="1"/>
     <w:lsdException w:name="table of figures" w:semiHidden="1" w:unhideWhenUsed="1"/>
@@ -1377,16 +1604,15 @@
     <w:uiPriority w:val="9"/>
     <w:unhideWhenUsed/>
     <w:qFormat/>
-    <w:rsid w:val="005E4B8A"/>
-    <w:pPr>
-      <w:framePr w:wrap="around" w:vAnchor="text" w:hAnchor="page" w:xAlign="center" w:y="1"/>
+    <w:rsid w:val="006A2661"/>
+    <w:pPr>
       <w:pBdr>
         <w:top w:val="single" w:sz="4" w:space="1" w:color="4F81BD"/>
         <w:bottom w:val="single" w:sz="4" w:space="1" w:color="4F81BD"/>
       </w:pBdr>
       <w:shd w:val="clear" w:color="auto" w:fill="DBE5F1" w:themeFill="accent1" w:themeFillTint="33"/>
-      <w:spacing w:before="100" w:after="100"/>
-      <w:ind w:left="480" w:right="480"/>
+      <w:spacing w:before="360" w:after="360"/>
+      <w:ind w:left="482" w:right="482"/>
     </w:pPr>
   </w:style>
   <w:style w:type="paragraph" w:styleId="Notedebasdepage">
@@ -1449,6 +1675,10 @@
   <w:style w:type="paragraph" w:customStyle="1" w:styleId="ImageCaption">
     <w:name w:val="Image Caption"/>
     <w:basedOn w:val="Lgende"/>
+    <w:rsid w:val="00452FE5"/>
+    <w:pPr>
+      <w:spacing w:after="480"/>
+    </w:pPr>
   </w:style>
   <w:style w:type="paragraph" w:customStyle="1" w:styleId="Figure">
     <w:name w:val="Figure"/>
@@ -1457,8 +1687,10 @@
   <w:style w:type="paragraph" w:customStyle="1" w:styleId="CaptionedFigure">
     <w:name w:val="Captioned Figure"/>
     <w:basedOn w:val="Figure"/>
+    <w:rsid w:val="00606DEB"/>
     <w:pPr>
       <w:keepNext/>
+      <w:spacing w:before="480" w:after="0"/>
     </w:pPr>
   </w:style>
   <w:style w:type="character" w:customStyle="1" w:styleId="LgendeCar">
@@ -1871,6 +2103,7 @@
     <w:name w:val="footer"/>
     <w:basedOn w:val="Normal"/>
     <w:link w:val="PieddepageCar"/>
+    <w:uiPriority w:val="99"/>
     <w:unhideWhenUsed/>
     <w:rsid w:val="004E7771"/>
     <w:pPr>
@@ -1885,6 +2118,7 @@
     <w:name w:val="Pied de page Car"/>
     <w:basedOn w:val="Policepardfaut"/>
     <w:link w:val="Pieddepage"/>
+    <w:uiPriority w:val="99"/>
     <w:rsid w:val="004E7771"/>
   </w:style>
   <w:style w:type="character" w:customStyle="1" w:styleId="SourceCodeCar">
@@ -1901,7 +2135,609 @@
     <w:link w:val="Corpsdetexte"/>
     <w:rsid w:val="00FF0C88"/>
   </w:style>
+  <w:style w:type="character" w:styleId="Textedelespacerserv">
+    <w:name w:val="Placeholder Text"/>
+    <w:basedOn w:val="Policepardfaut"/>
+    <w:semiHidden/>
+    <w:rsid w:val="00CC56D9"/>
+    <w:rPr>
+      <w:color w:val="808080"/>
+    </w:rPr>
+  </w:style>
 </w:styles>
+</file>
+
+<file path=word/glossary/document.xml><?xml version="1.0" encoding="utf-8"?>
+<w:glossaryDocument xmlns:wpc="http://schemas.microsoft.com/office/word/2010/wordprocessingCanvas" xmlns:cx="http://schemas.microsoft.com/office/drawing/2014/chartex" xmlns:cx1="http://schemas.microsoft.com/office/drawing/2015/9/8/chartex" xmlns:cx2="http://schemas.microsoft.com/office/drawing/2015/10/21/chartex" xmlns:cx3="http://schemas.microsoft.com/office/drawing/2016/5/9/chartex" xmlns:cx4="http://schemas.microsoft.com/office/drawing/2016/5/10/chartex" xmlns:cx5="http://schemas.microsoft.com/office/drawing/2016/5/11/chartex" xmlns:cx6="http://schemas.microsoft.com/office/drawing/2016/5/12/chartex" xmlns:cx7="http://schemas.microsoft.com/office/drawing/2016/5/13/chartex" xmlns:cx8="http://schemas.microsoft.com/office/drawing/2016/5/14/chartex" xmlns:mc="http://schemas.openxmlformats.org/markup-compatibility/2006" xmlns:aink="http://schemas.microsoft.com/office/drawing/2016/ink" xmlns:am3d="http://schemas.microsoft.com/office/drawing/2017/model3d" xmlns:o="urn:schemas-microsoft-com:office:office" xmlns:r="http://schemas.openxmlformats.org/officeDocument/2006/relationships" xmlns:m="http://schemas.openxmlformats.org/officeDocument/2006/math" xmlns:v="urn:schemas-microsoft-com:vml" xmlns:wp14="http://schemas.microsoft.com/office/word/2010/wordprocessingDrawing" xmlns:wp="http://schemas.openxmlformats.org/drawingml/2006/wordprocessingDrawing" xmlns:w10="urn:schemas-microsoft-com:office:word" xmlns:w="http://schemas.openxmlformats.org/wordprocessingml/2006/main" xmlns:w14="http://schemas.microsoft.com/office/word/2010/wordml" xmlns:w15="http://schemas.microsoft.com/office/word/2012/wordml" xmlns:w16cex="http://schemas.microsoft.com/office/word/2018/wordml/cex" xmlns:w16cid="http://schemas.microsoft.com/office/word/2016/wordml/cid" xmlns:w16="http://schemas.microsoft.com/office/word/2018/wordml" xmlns:w16sdtdh="http://schemas.microsoft.com/office/word/2020/wordml/sdtdatahash" xmlns:w16se="http://schemas.microsoft.com/office/word/2015/wordml/symex" xmlns:wpg="http://schemas.microsoft.com/office/word/2010/wordprocessingGroup" xmlns:wpi="http://schemas.microsoft.com/office/word/2010/wordprocessingInk" xmlns:wne="http://schemas.microsoft.com/office/word/2006/wordml" xmlns:wps="http://schemas.microsoft.com/office/word/2010/wordprocessingShape" mc:Ignorable="w14 w15 w16se w16cid w16 w16cex w16sdtdh wp14">
+  <w:docParts>
+    <w:docPart>
+      <w:docPartPr>
+        <w:name w:val="EB38F4CFD86F4B758900B1B32811A044"/>
+        <w:category>
+          <w:name w:val="Général"/>
+          <w:gallery w:val="placeholder"/>
+        </w:category>
+        <w:types>
+          <w:type w:val="bbPlcHdr"/>
+        </w:types>
+        <w:behaviors>
+          <w:behavior w:val="content"/>
+        </w:behaviors>
+        <w:guid w:val="{2B278BD0-A697-4EE5-BEE0-AEEBAE6E9B82}"/>
+      </w:docPartPr>
+      <w:docPartBody>
+        <w:p>
+          <w:r>
+            <w:rPr>
+              <w:rStyle w:val="Textedelespacerserv0"/>
+            </w:rPr>
+            <w:t>[Titre ]</w:t>
+          </w:r>
+        </w:p>
+      </w:docPartBody>
+    </w:docPart>
+  </w:docParts>
+</w:glossaryDocument>
+</file>
+
+<file path=word/glossary/fontTable.xml><?xml version="1.0" encoding="utf-8"?>
+<w:fonts xmlns:mc="http://schemas.openxmlformats.org/markup-compatibility/2006" xmlns:r="http://schemas.openxmlformats.org/officeDocument/2006/relationships" xmlns:w="http://schemas.openxmlformats.org/wordprocessingml/2006/main" xmlns:w14="http://schemas.microsoft.com/office/word/2010/wordml" xmlns:w15="http://schemas.microsoft.com/office/word/2012/wordml" xmlns:w16cex="http://schemas.microsoft.com/office/word/2018/wordml/cex" xmlns:w16cid="http://schemas.microsoft.com/office/word/2016/wordml/cid" xmlns:w16="http://schemas.microsoft.com/office/word/2018/wordml" xmlns:w16sdtdh="http://schemas.microsoft.com/office/word/2020/wordml/sdtdatahash" xmlns:w16se="http://schemas.microsoft.com/office/word/2015/wordml/symex" mc:Ignorable="w14 w15 w16se w16cid w16 w16cex w16sdtdh">
+  <w:font w:name="Symbol">
+    <w:panose1 w:val="05050102010706020507"/>
+    <w:charset w:val="02"/>
+    <w:family w:val="roman"/>
+    <w:pitch w:val="variable"/>
+    <w:sig w:usb0="00000000" w:usb1="10000000" w:usb2="00000000" w:usb3="00000000" w:csb0="80000000" w:csb1="00000000"/>
+  </w:font>
+  <w:font w:name="Times New Roman">
+    <w:panose1 w:val="02020603050405020304"/>
+    <w:charset w:val="00"/>
+    <w:family w:val="roman"/>
+    <w:pitch w:val="variable"/>
+    <w:sig w:usb0="E0002EFF" w:usb1="C000785B" w:usb2="00000009" w:usb3="00000000" w:csb0="000001FF" w:csb1="00000000"/>
+  </w:font>
+  <w:font w:name="Cambria">
+    <w:panose1 w:val="02040503050406030204"/>
+    <w:charset w:val="00"/>
+    <w:family w:val="roman"/>
+    <w:pitch w:val="variable"/>
+    <w:sig w:usb0="E00006FF" w:usb1="420024FF" w:usb2="02000000" w:usb3="00000000" w:csb0="0000019F" w:csb1="00000000"/>
+  </w:font>
+  <w:font w:name="Calibri">
+    <w:panose1 w:val="020F0502020204030204"/>
+    <w:charset w:val="00"/>
+    <w:family w:val="swiss"/>
+    <w:pitch w:val="variable"/>
+    <w:sig w:usb0="E4002EFF" w:usb1="C000247B" w:usb2="00000009" w:usb3="00000000" w:csb0="000001FF" w:csb1="00000000"/>
+  </w:font>
+  <w:font w:name="Consolas">
+    <w:panose1 w:val="020B0609020204030204"/>
+    <w:charset w:val="00"/>
+    <w:family w:val="modern"/>
+    <w:pitch w:val="fixed"/>
+    <w:sig w:usb0="E00006FF" w:usb1="0000FCFF" w:usb2="00000001" w:usb3="00000000" w:csb0="0000019F" w:csb1="00000000"/>
+  </w:font>
+  <w:font w:name="Calibri Light">
+    <w:panose1 w:val="020F0302020204030204"/>
+    <w:charset w:val="00"/>
+    <w:family w:val="swiss"/>
+    <w:pitch w:val="variable"/>
+    <w:sig w:usb0="E4002EFF" w:usb1="C000247B" w:usb2="00000009" w:usb3="00000000" w:csb0="000001FF" w:csb1="00000000"/>
+  </w:font>
+</w:fonts>
+</file>
+
+<file path=word/glossary/settings.xml><?xml version="1.0" encoding="utf-8"?>
+<w:settings xmlns:mc="http://schemas.openxmlformats.org/markup-compatibility/2006" xmlns:o="urn:schemas-microsoft-com:office:office" xmlns:r="http://schemas.openxmlformats.org/officeDocument/2006/relationships" xmlns:m="http://schemas.openxmlformats.org/officeDocument/2006/math" xmlns:v="urn:schemas-microsoft-com:vml" xmlns:w10="urn:schemas-microsoft-com:office:word" xmlns:w="http://schemas.openxmlformats.org/wordprocessingml/2006/main" xmlns:w14="http://schemas.microsoft.com/office/word/2010/wordml" xmlns:w15="http://schemas.microsoft.com/office/word/2012/wordml" xmlns:w16cex="http://schemas.microsoft.com/office/word/2018/wordml/cex" xmlns:w16cid="http://schemas.microsoft.com/office/word/2016/wordml/cid" xmlns:w16="http://schemas.microsoft.com/office/word/2018/wordml" xmlns:w16sdtdh="http://schemas.microsoft.com/office/word/2020/wordml/sdtdatahash" xmlns:w16se="http://schemas.microsoft.com/office/word/2015/wordml/symex" xmlns:sl="http://schemas.openxmlformats.org/schemaLibrary/2006/main" mc:Ignorable="w14 w15 w16se w16cid w16 w16cex w16sdtdh">
+  <w:view w:val="normal"/>
+  <w:revisionView w:insDel="0"/>
+  <w:defaultTabStop w:val="708"/>
+  <w:hyphenationZone w:val="425"/>
+  <w:characterSpacingControl w:val="doNotCompress"/>
+  <w:compat>
+    <w:useFELayout/>
+    <w:compatSetting w:name="compatibilityMode" w:uri="http://schemas.microsoft.com/office/word" w:val="15"/>
+    <w:compatSetting w:name="overrideTableStyleFontSizeAndJustification" w:uri="http://schemas.microsoft.com/office/word" w:val="1"/>
+    <w:compatSetting w:name="enableOpenTypeFeatures" w:uri="http://schemas.microsoft.com/office/word" w:val="1"/>
+    <w:compatSetting w:name="doNotFlipMirrorIndents" w:uri="http://schemas.microsoft.com/office/word" w:val="1"/>
+    <w:compatSetting w:name="differentiateMultirowTableHeaders" w:uri="http://schemas.microsoft.com/office/word" w:val="1"/>
+    <w:compatSetting w:name="useWord2013TrackBottomHyphenation" w:uri="http://schemas.microsoft.com/office/word" w:val="0"/>
+  </w:compat>
+  <w:rsids>
+    <w:rsidRoot w:val="0005391D"/>
+    <w:rsid w:val="0005391D"/>
+    <w:rsid w:val="008D6878"/>
+  </w:rsids>
+  <m:mathPr>
+    <m:mathFont m:val="Cambria Math"/>
+    <m:brkBin m:val="before"/>
+    <m:brkBinSub m:val="--"/>
+    <m:smallFrac m:val="0"/>
+    <m:dispDef/>
+    <m:lMargin m:val="0"/>
+    <m:rMargin m:val="0"/>
+    <m:defJc m:val="centerGroup"/>
+    <m:wrapIndent m:val="1440"/>
+    <m:intLim m:val="subSup"/>
+    <m:naryLim m:val="undOvr"/>
+  </m:mathPr>
+  <w:themeFontLang w:val="fr-FR"/>
+  <w:clrSchemeMapping w:bg1="light1" w:t1="dark1" w:bg2="light2" w:t2="dark2" w:accent1="accent1" w:accent2="accent2" w:accent3="accent3" w:accent4="accent4" w:accent5="accent5" w:accent6="accent6" w:hyperlink="hyperlink" w:followedHyperlink="followedHyperlink"/>
+  <w:decimalSymbol w:val=","/>
+  <w:listSeparator w:val=";"/>
+  <w15:chartTrackingRefBased/>
+</w:settings>
+</file>
+
+<file path=word/glossary/styles.xml><?xml version="1.0" encoding="utf-8"?>
+<w:styles xmlns:mc="http://schemas.openxmlformats.org/markup-compatibility/2006" xmlns:r="http://schemas.openxmlformats.org/officeDocument/2006/relationships" xmlns:w="http://schemas.openxmlformats.org/wordprocessingml/2006/main" xmlns:w14="http://schemas.microsoft.com/office/word/2010/wordml" xmlns:w15="http://schemas.microsoft.com/office/word/2012/wordml" xmlns:w16cex="http://schemas.microsoft.com/office/word/2018/wordml/cex" xmlns:w16cid="http://schemas.microsoft.com/office/word/2016/wordml/cid" xmlns:w16="http://schemas.microsoft.com/office/word/2018/wordml" xmlns:w16sdtdh="http://schemas.microsoft.com/office/word/2020/wordml/sdtdatahash" xmlns:w16se="http://schemas.microsoft.com/office/word/2015/wordml/symex" mc:Ignorable="w14 w15 w16se w16cid w16 w16cex w16sdtdh">
+  <w:docDefaults>
+    <w:rPrDefault>
+      <w:rPr>
+        <w:rFonts w:asciiTheme="minorHAnsi" w:eastAsiaTheme="minorEastAsia" w:hAnsiTheme="minorHAnsi" w:cstheme="minorBidi"/>
+        <w:sz w:val="22"/>
+        <w:szCs w:val="22"/>
+        <w:lang w:val="fr-FR" w:eastAsia="fr-FR" w:bidi="ar-SA"/>
+      </w:rPr>
+    </w:rPrDefault>
+    <w:pPrDefault>
+      <w:pPr>
+        <w:spacing w:after="160" w:line="259" w:lineRule="auto"/>
+      </w:pPr>
+    </w:pPrDefault>
+  </w:docDefaults>
+  <w:latentStyles w:defLockedState="0" w:defUIPriority="99" w:defSemiHidden="0" w:defUnhideWhenUsed="0" w:defQFormat="0" w:count="376">
+    <w:lsdException w:name="Normal" w:uiPriority="0" w:qFormat="1"/>
+    <w:lsdException w:name="heading 1" w:uiPriority="9" w:qFormat="1"/>
+    <w:lsdException w:name="heading 2" w:semiHidden="1" w:uiPriority="9" w:unhideWhenUsed="1" w:qFormat="1"/>
+    <w:lsdException w:name="heading 3" w:semiHidden="1" w:uiPriority="9" w:unhideWhenUsed="1" w:qFormat="1"/>
+    <w:lsdException w:name="heading 4" w:semiHidden="1" w:uiPriority="9" w:unhideWhenUsed="1" w:qFormat="1"/>
+    <w:lsdException w:name="heading 5" w:semiHidden="1" w:uiPriority="9" w:unhideWhenUsed="1" w:qFormat="1"/>
+    <w:lsdException w:name="heading 6" w:semiHidden="1" w:uiPriority="9" w:unhideWhenUsed="1" w:qFormat="1"/>
+    <w:lsdException w:name="heading 7" w:semiHidden="1" w:uiPriority="9" w:unhideWhenUsed="1" w:qFormat="1"/>
+    <w:lsdException w:name="heading 8" w:semiHidden="1" w:uiPriority="9" w:unhideWhenUsed="1" w:qFormat="1"/>
+    <w:lsdException w:name="heading 9" w:semiHidden="1" w:uiPriority="9" w:unhideWhenUsed="1" w:qFormat="1"/>
+    <w:lsdException w:name="index 1" w:semiHidden="1" w:unhideWhenUsed="1"/>
+    <w:lsdException w:name="index 2" w:semiHidden="1" w:unhideWhenUsed="1"/>
+    <w:lsdException w:name="index 3" w:semiHidden="1" w:unhideWhenUsed="1"/>
+    <w:lsdException w:name="index 4" w:semiHidden="1" w:unhideWhenUsed="1"/>
+    <w:lsdException w:name="index 5" w:semiHidden="1" w:unhideWhenUsed="1"/>
+    <w:lsdException w:name="index 6" w:semiHidden="1" w:unhideWhenUsed="1"/>
+    <w:lsdException w:name="index 7" w:semiHidden="1" w:unhideWhenUsed="1"/>
+    <w:lsdException w:name="index 8" w:semiHidden="1" w:unhideWhenUsed="1"/>
+    <w:lsdException w:name="index 9" w:semiHidden="1" w:unhideWhenUsed="1"/>
+    <w:lsdException w:name="toc 1" w:semiHidden="1" w:uiPriority="39" w:unhideWhenUsed="1"/>
+    <w:lsdException w:name="toc 2" w:semiHidden="1" w:uiPriority="39" w:unhideWhenUsed="1"/>
+    <w:lsdException w:name="toc 3" w:semiHidden="1" w:uiPriority="39" w:unhideWhenUsed="1"/>
+    <w:lsdException w:name="toc 4" w:semiHidden="1" w:uiPriority="39" w:unhideWhenUsed="1"/>
+    <w:lsdException w:name="toc 5" w:semiHidden="1" w:uiPriority="39" w:unhideWhenUsed="1"/>
+    <w:lsdException w:name="toc 6" w:semiHidden="1" w:uiPriority="39" w:unhideWhenUsed="1"/>
+    <w:lsdException w:name="toc 7" w:semiHidden="1" w:uiPriority="39" w:unhideWhenUsed="1"/>
+    <w:lsdException w:name="toc 8" w:semiHidden="1" w:uiPriority="39" w:unhideWhenUsed="1"/>
+    <w:lsdException w:name="toc 9" w:semiHidden="1" w:uiPriority="39" w:unhideWhenUsed="1"/>
+    <w:lsdException w:name="Normal Indent" w:semiHidden="1" w:unhideWhenUsed="1"/>
+    <w:lsdException w:name="footnote text" w:semiHidden="1" w:unhideWhenUsed="1"/>
+    <w:lsdException w:name="annotation text" w:semiHidden="1" w:unhideWhenUsed="1"/>
+    <w:lsdException w:name="header" w:semiHidden="1" w:unhideWhenUsed="1"/>
+    <w:lsdException w:name="footer" w:semiHidden="1" w:unhideWhenUsed="1"/>
+    <w:lsdException w:name="index heading" w:semiHidden="1" w:unhideWhenUsed="1"/>
+    <w:lsdException w:name="caption" w:semiHidden="1" w:uiPriority="35" w:unhideWhenUsed="1" w:qFormat="1"/>
+    <w:lsdException w:name="table of figures" w:semiHidden="1" w:unhideWhenUsed="1"/>
+    <w:lsdException w:name="envelope address" w:semiHidden="1" w:unhideWhenUsed="1"/>
+    <w:lsdException w:name="envelope return" w:semiHidden="1" w:unhideWhenUsed="1"/>
+    <w:lsdException w:name="footnote reference" w:semiHidden="1" w:unhideWhenUsed="1"/>
+    <w:lsdException w:name="annotation reference" w:semiHidden="1" w:unhideWhenUsed="1"/>
+    <w:lsdException w:name="line number" w:semiHidden="1" w:unhideWhenUsed="1"/>
+    <w:lsdException w:name="page number" w:semiHidden="1" w:unhideWhenUsed="1"/>
+    <w:lsdException w:name="endnote reference" w:semiHidden="1" w:unhideWhenUsed="1"/>
+    <w:lsdException w:name="endnote text" w:semiHidden="1" w:unhideWhenUsed="1"/>
+    <w:lsdException w:name="table of authorities" w:semiHidden="1" w:unhideWhenUsed="1"/>
+    <w:lsdException w:name="macro" w:semiHidden="1" w:unhideWhenUsed="1"/>
+    <w:lsdException w:name="toa heading" w:semiHidden="1" w:unhideWhenUsed="1"/>
+    <w:lsdException w:name="List" w:semiHidden="1" w:unhideWhenUsed="1"/>
+    <w:lsdException w:name="List Bullet" w:semiHidden="1" w:unhideWhenUsed="1"/>
+    <w:lsdException w:name="List Number" w:semiHidden="1" w:unhideWhenUsed="1"/>
+    <w:lsdException w:name="List 2" w:semiHidden="1" w:unhideWhenUsed="1"/>
+    <w:lsdException w:name="List 3" w:semiHidden="1" w:unhideWhenUsed="1"/>
+    <w:lsdException w:name="List 4" w:semiHidden="1" w:unhideWhenUsed="1"/>
+    <w:lsdException w:name="List 5" w:semiHidden="1" w:unhideWhenUsed="1"/>
+    <w:lsdException w:name="List Bullet 2" w:semiHidden="1" w:unhideWhenUsed="1"/>
+    <w:lsdException w:name="List Bullet 3" w:semiHidden="1" w:unhideWhenUsed="1"/>
+    <w:lsdException w:name="List Bullet 4" w:semiHidden="1" w:unhideWhenUsed="1"/>
+    <w:lsdException w:name="List Bullet 5" w:semiHidden="1" w:unhideWhenUsed="1"/>
+    <w:lsdException w:name="List Number 2" w:semiHidden="1" w:unhideWhenUsed="1"/>
+    <w:lsdException w:name="List Number 3" w:semiHidden="1" w:unhideWhenUsed="1"/>
+    <w:lsdException w:name="List Number 4" w:semiHidden="1" w:unhideWhenUsed="1"/>
+    <w:lsdException w:name="List Number 5" w:semiHidden="1" w:unhideWhenUsed="1"/>
+    <w:lsdException w:name="Title" w:uiPriority="10" w:qFormat="1"/>
+    <w:lsdException w:name="Closing" w:semiHidden="1" w:unhideWhenUsed="1"/>
+    <w:lsdException w:name="Signature" w:semiHidden="1" w:unhideWhenUsed="1"/>
+    <w:lsdException w:name="Default Paragraph Font" w:semiHidden="1" w:uiPriority="1" w:unhideWhenUsed="1"/>
+    <w:lsdException w:name="Body Text" w:semiHidden="1" w:unhideWhenUsed="1"/>
+    <w:lsdException w:name="Body Text Indent" w:semiHidden="1" w:unhideWhenUsed="1"/>
+    <w:lsdException w:name="List Continue" w:semiHidden="1" w:unhideWhenUsed="1"/>
+    <w:lsdException w:name="List Continue 2" w:semiHidden="1" w:unhideWhenUsed="1"/>
+    <w:lsdException w:name="List Continue 3" w:semiHidden="1" w:unhideWhenUsed="1"/>
+    <w:lsdException w:name="List Continue 4" w:semiHidden="1" w:unhideWhenUsed="1"/>
+    <w:lsdException w:name="List Continue 5" w:semiHidden="1" w:unhideWhenUsed="1"/>
+    <w:lsdException w:name="Message Header" w:semiHidden="1" w:unhideWhenUsed="1"/>
+    <w:lsdException w:name="Subtitle" w:uiPriority="11" w:qFormat="1"/>
+    <w:lsdException w:name="Salutation" w:semiHidden="1" w:unhideWhenUsed="1"/>
+    <w:lsdException w:name="Date" w:semiHidden="1" w:unhideWhenUsed="1"/>
+    <w:lsdException w:name="Body Text First Indent" w:semiHidden="1" w:unhideWhenUsed="1"/>
+    <w:lsdException w:name="Body Text First Indent 2" w:semiHidden="1" w:unhideWhenUsed="1"/>
+    <w:lsdException w:name="Note Heading" w:semiHidden="1" w:unhideWhenUsed="1"/>
+    <w:lsdException w:name="Body Text 2" w:semiHidden="1" w:unhideWhenUsed="1"/>
+    <w:lsdException w:name="Body Text 3" w:semiHidden="1" w:unhideWhenUsed="1"/>
+    <w:lsdException w:name="Body Text Indent 2" w:semiHidden="1" w:unhideWhenUsed="1"/>
+    <w:lsdException w:name="Body Text Indent 3" w:semiHidden="1" w:unhideWhenUsed="1"/>
+    <w:lsdException w:name="Block Text" w:semiHidden="1" w:unhideWhenUsed="1"/>
+    <w:lsdException w:name="Hyperlink" w:semiHidden="1" w:unhideWhenUsed="1"/>
+    <w:lsdException w:name="FollowedHyperlink" w:semiHidden="1" w:unhideWhenUsed="1"/>
+    <w:lsdException w:name="Strong" w:uiPriority="22" w:qFormat="1"/>
+    <w:lsdException w:name="Emphasis" w:uiPriority="20" w:qFormat="1"/>
+    <w:lsdException w:name="Document Map" w:semiHidden="1" w:unhideWhenUsed="1"/>
+    <w:lsdException w:name="Plain Text" w:semiHidden="1" w:unhideWhenUsed="1"/>
+    <w:lsdException w:name="E-mail Signature" w:semiHidden="1" w:unhideWhenUsed="1"/>
+    <w:lsdException w:name="HTML Top of Form" w:semiHidden="1" w:unhideWhenUsed="1"/>
+    <w:lsdException w:name="HTML Bottom of Form" w:semiHidden="1" w:unhideWhenUsed="1"/>
+    <w:lsdException w:name="Normal (Web)" w:semiHidden="1" w:unhideWhenUsed="1"/>
+    <w:lsdException w:name="HTML Acronym" w:semiHidden="1" w:unhideWhenUsed="1"/>
+    <w:lsdException w:name="HTML Address" w:semiHidden="1" w:unhideWhenUsed="1"/>
+    <w:lsdException w:name="HTML Cite" w:semiHidden="1" w:unhideWhenUsed="1"/>
+    <w:lsdException w:name="HTML Code" w:semiHidden="1" w:unhideWhenUsed="1"/>
+    <w:lsdException w:name="HTML Definition" w:semiHidden="1" w:unhideWhenUsed="1"/>
+    <w:lsdException w:name="HTML Keyboard" w:semiHidden="1" w:unhideWhenUsed="1"/>
+    <w:lsdException w:name="HTML Preformatted" w:semiHidden="1" w:unhideWhenUsed="1"/>
+    <w:lsdException w:name="HTML Sample" w:semiHidden="1" w:unhideWhenUsed="1"/>
+    <w:lsdException w:name="HTML Typewriter" w:semiHidden="1" w:unhideWhenUsed="1"/>
+    <w:lsdException w:name="HTML Variable" w:semiHidden="1" w:unhideWhenUsed="1"/>
+    <w:lsdException w:name="Normal Table" w:semiHidden="1" w:unhideWhenUsed="1"/>
+    <w:lsdException w:name="annotation subject" w:semiHidden="1" w:unhideWhenUsed="1"/>
+    <w:lsdException w:name="No List" w:semiHidden="1" w:unhideWhenUsed="1"/>
+    <w:lsdException w:name="Outline List 1" w:semiHidden="1" w:unhideWhenUsed="1"/>
+    <w:lsdException w:name="Outline List 2" w:semiHidden="1" w:unhideWhenUsed="1"/>
+    <w:lsdException w:name="Outline List 3" w:semiHidden="1" w:unhideWhenUsed="1"/>
+    <w:lsdException w:name="Table Simple 1" w:semiHidden="1" w:unhideWhenUsed="1"/>
+    <w:lsdException w:name="Table Simple 2" w:semiHidden="1" w:unhideWhenUsed="1"/>
+    <w:lsdException w:name="Table Simple 3" w:semiHidden="1" w:unhideWhenUsed="1"/>
+    <w:lsdException w:name="Table Classic 1" w:semiHidden="1" w:unhideWhenUsed="1"/>
+    <w:lsdException w:name="Table Classic 2" w:semiHidden="1" w:unhideWhenUsed="1"/>
+    <w:lsdException w:name="Table Classic 3" w:semiHidden="1" w:unhideWhenUsed="1"/>
+    <w:lsdException w:name="Table Classic 4" w:semiHidden="1" w:unhideWhenUsed="1"/>
+    <w:lsdException w:name="Table Colorful 1" w:semiHidden="1" w:unhideWhenUsed="1"/>
+    <w:lsdException w:name="Table Colorful 2" w:semiHidden="1" w:unhideWhenUsed="1"/>
+    <w:lsdException w:name="Table Colorful 3" w:semiHidden="1" w:unhideWhenUsed="1"/>
+    <w:lsdException w:name="Table Columns 1" w:semiHidden="1" w:unhideWhenUsed="1"/>
+    <w:lsdException w:name="Table Columns 2" w:semiHidden="1" w:unhideWhenUsed="1"/>
+    <w:lsdException w:name="Table Columns 3" w:semiHidden="1" w:unhideWhenUsed="1"/>
+    <w:lsdException w:name="Table Columns 4" w:semiHidden="1" w:unhideWhenUsed="1"/>
+    <w:lsdException w:name="Table Columns 5" w:semiHidden="1" w:unhideWhenUsed="1"/>
+    <w:lsdException w:name="Table Grid 1" w:semiHidden="1" w:unhideWhenUsed="1"/>
+    <w:lsdException w:name="Table Grid 2" w:semiHidden="1" w:unhideWhenUsed="1"/>
+    <w:lsdException w:name="Table Grid 3" w:semiHidden="1" w:unhideWhenUsed="1"/>
+    <w:lsdException w:name="Table Grid 4" w:semiHidden="1" w:unhideWhenUsed="1"/>
+    <w:lsdException w:name="Table Grid 5" w:semiHidden="1" w:unhideWhenUsed="1"/>
+    <w:lsdException w:name="Table Grid 6" w:semiHidden="1" w:unhideWhenUsed="1"/>
+    <w:lsdException w:name="Table Grid 7" w:semiHidden="1" w:unhideWhenUsed="1"/>
+    <w:lsdException w:name="Table Grid 8" w:semiHidden="1" w:unhideWhenUsed="1"/>
+    <w:lsdException w:name="Table List 1" w:semiHidden="1" w:unhideWhenUsed="1"/>
+    <w:lsdException w:name="Table List 2" w:semiHidden="1" w:unhideWhenUsed="1"/>
+    <w:lsdException w:name="Table List 3" w:semiHidden="1" w:unhideWhenUsed="1"/>
+    <w:lsdException w:name="Table List 4" w:semiHidden="1" w:unhideWhenUsed="1"/>
+    <w:lsdException w:name="Table List 5" w:semiHidden="1" w:unhideWhenUsed="1"/>
+    <w:lsdException w:name="Table List 6" w:semiHidden="1" w:unhideWhenUsed="1"/>
+    <w:lsdException w:name="Table List 7" w:semiHidden="1" w:unhideWhenUsed="1"/>
+    <w:lsdException w:name="Table List 8" w:semiHidden="1" w:unhideWhenUsed="1"/>
+    <w:lsdException w:name="Table 3D effects 1" w:semiHidden="1" w:unhideWhenUsed="1"/>
+    <w:lsdException w:name="Table 3D effects 2" w:semiHidden="1" w:unhideWhenUsed="1"/>
+    <w:lsdException w:name="Table 3D effects 3" w:semiHidden="1" w:unhideWhenUsed="1"/>
+    <w:lsdException w:name="Table Contemporary" w:semiHidden="1" w:unhideWhenUsed="1"/>
+    <w:lsdException w:name="Table Elegant" w:semiHidden="1" w:unhideWhenUsed="1"/>
+    <w:lsdException w:name="Table Professional" w:semiHidden="1" w:unhideWhenUsed="1"/>
+    <w:lsdException w:name="Table Subtle 1" w:semiHidden="1" w:unhideWhenUsed="1"/>
+    <w:lsdException w:name="Table Subtle 2" w:semiHidden="1" w:unhideWhenUsed="1"/>
+    <w:lsdException w:name="Table Web 1" w:semiHidden="1" w:unhideWhenUsed="1"/>
+    <w:lsdException w:name="Table Web 2" w:semiHidden="1" w:unhideWhenUsed="1"/>
+    <w:lsdException w:name="Table Web 3" w:semiHidden="1" w:unhideWhenUsed="1"/>
+    <w:lsdException w:name="Balloon Text" w:semiHidden="1" w:unhideWhenUsed="1"/>
+    <w:lsdException w:name="Table Grid" w:uiPriority="39"/>
+    <w:lsdException w:name="Table Theme" w:semiHidden="1" w:unhideWhenUsed="1"/>
+    <w:lsdException w:name="Placeholder Text" w:semiHidden="1" w:uiPriority="0"/>
+    <w:lsdException w:name="No Spacing" w:uiPriority="1" w:qFormat="1"/>
+    <w:lsdException w:name="Light Shading" w:uiPriority="60"/>
+    <w:lsdException w:name="Light List" w:uiPriority="61"/>
+    <w:lsdException w:name="Light Grid" w:uiPriority="62"/>
+    <w:lsdException w:name="Medium Shading 1" w:uiPriority="63"/>
+    <w:lsdException w:name="Medium Shading 2" w:uiPriority="64"/>
+    <w:lsdException w:name="Medium List 1" w:uiPriority="65"/>
+    <w:lsdException w:name="Medium List 2" w:uiPriority="66"/>
+    <w:lsdException w:name="Medium Grid 1" w:uiPriority="67"/>
+    <w:lsdException w:name="Medium Grid 2" w:uiPriority="68"/>
+    <w:lsdException w:name="Medium Grid 3" w:uiPriority="69"/>
+    <w:lsdException w:name="Dark List" w:uiPriority="70"/>
+    <w:lsdException w:name="Colorful Shading" w:uiPriority="71"/>
+    <w:lsdException w:name="Colorful List" w:uiPriority="72"/>
+    <w:lsdException w:name="Colorful Grid" w:uiPriority="73"/>
+    <w:lsdException w:name="Light Shading Accent 1" w:uiPriority="60"/>
+    <w:lsdException w:name="Light List Accent 1" w:uiPriority="61"/>
+    <w:lsdException w:name="Light Grid Accent 1" w:uiPriority="62"/>
+    <w:lsdException w:name="Medium Shading 1 Accent 1" w:uiPriority="63"/>
+    <w:lsdException w:name="Medium Shading 2 Accent 1" w:uiPriority="64"/>
+    <w:lsdException w:name="Medium List 1 Accent 1" w:uiPriority="65"/>
+    <w:lsdException w:name="Revision" w:semiHidden="1"/>
+    <w:lsdException w:name="List Paragraph" w:uiPriority="34" w:qFormat="1"/>
+    <w:lsdException w:name="Quote" w:uiPriority="29" w:qFormat="1"/>
+    <w:lsdException w:name="Intense Quote" w:uiPriority="30" w:qFormat="1"/>
+    <w:lsdException w:name="Medium List 2 Accent 1" w:uiPriority="66"/>
+    <w:lsdException w:name="Medium Grid 1 Accent 1" w:uiPriority="67"/>
+    <w:lsdException w:name="Medium Grid 2 Accent 1" w:uiPriority="68"/>
+    <w:lsdException w:name="Medium Grid 3 Accent 1" w:uiPriority="69"/>
+    <w:lsdException w:name="Dark List Accent 1" w:uiPriority="70"/>
+    <w:lsdException w:name="Colorful Shading Accent 1" w:uiPriority="71"/>
+    <w:lsdException w:name="Colorful List Accent 1" w:uiPriority="72"/>
+    <w:lsdException w:name="Colorful Grid Accent 1" w:uiPriority="73"/>
+    <w:lsdException w:name="Light Shading Accent 2" w:uiPriority="60"/>
+    <w:lsdException w:name="Light List Accent 2" w:uiPriority="61"/>
+    <w:lsdException w:name="Light Grid Accent 2" w:uiPriority="62"/>
+    <w:lsdException w:name="Medium Shading 1 Accent 2" w:uiPriority="63"/>
+    <w:lsdException w:name="Medium Shading 2 Accent 2" w:uiPriority="64"/>
+    <w:lsdException w:name="Medium List 1 Accent 2" w:uiPriority="65"/>
+    <w:lsdException w:name="Medium List 2 Accent 2" w:uiPriority="66"/>
+    <w:lsdException w:name="Medium Grid 1 Accent 2" w:uiPriority="67"/>
+    <w:lsdException w:name="Medium Grid 2 Accent 2" w:uiPriority="68"/>
+    <w:lsdException w:name="Medium Grid 3 Accent 2" w:uiPriority="69"/>
+    <w:lsdException w:name="Dark List Accent 2" w:uiPriority="70"/>
+    <w:lsdException w:name="Colorful Shading Accent 2" w:uiPriority="71"/>
+    <w:lsdException w:name="Colorful List Accent 2" w:uiPriority="72"/>
+    <w:lsdException w:name="Colorful Grid Accent 2" w:uiPriority="73"/>
+    <w:lsdException w:name="Light Shading Accent 3" w:uiPriority="60"/>
+    <w:lsdException w:name="Light List Accent 3" w:uiPriority="61"/>
+    <w:lsdException w:name="Light Grid Accent 3" w:uiPriority="62"/>
+    <w:lsdException w:name="Medium Shading 1 Accent 3" w:uiPriority="63"/>
+    <w:lsdException w:name="Medium Shading 2 Accent 3" w:uiPriority="64"/>
+    <w:lsdException w:name="Medium List 1 Accent 3" w:uiPriority="65"/>
+    <w:lsdException w:name="Medium List 2 Accent 3" w:uiPriority="66"/>
+    <w:lsdException w:name="Medium Grid 1 Accent 3" w:uiPriority="67"/>
+    <w:lsdException w:name="Medium Grid 2 Accent 3" w:uiPriority="68"/>
+    <w:lsdException w:name="Medium Grid 3 Accent 3" w:uiPriority="69"/>
+    <w:lsdException w:name="Dark List Accent 3" w:uiPriority="70"/>
+    <w:lsdException w:name="Colorful Shading Accent 3" w:uiPriority="71"/>
+    <w:lsdException w:name="Colorful List Accent 3" w:uiPriority="72"/>
+    <w:lsdException w:name="Colorful Grid Accent 3" w:uiPriority="73"/>
+    <w:lsdException w:name="Light Shading Accent 4" w:uiPriority="60"/>
+    <w:lsdException w:name="Light List Accent 4" w:uiPriority="61"/>
+    <w:lsdException w:name="Light Grid Accent 4" w:uiPriority="62"/>
+    <w:lsdException w:name="Medium Shading 1 Accent 4" w:uiPriority="63"/>
+    <w:lsdException w:name="Medium Shading 2 Accent 4" w:uiPriority="64"/>
+    <w:lsdException w:name="Medium List 1 Accent 4" w:uiPriority="65"/>
+    <w:lsdException w:name="Medium List 2 Accent 4" w:uiPriority="66"/>
+    <w:lsdException w:name="Medium Grid 1 Accent 4" w:uiPriority="67"/>
+    <w:lsdException w:name="Medium Grid 2 Accent 4" w:uiPriority="68"/>
+    <w:lsdException w:name="Medium Grid 3 Accent 4" w:uiPriority="69"/>
+    <w:lsdException w:name="Dark List Accent 4" w:uiPriority="70"/>
+    <w:lsdException w:name="Colorful Shading Accent 4" w:uiPriority="71"/>
+    <w:lsdException w:name="Colorful List Accent 4" w:uiPriority="72"/>
+    <w:lsdException w:name="Colorful Grid Accent 4" w:uiPriority="73"/>
+    <w:lsdException w:name="Light Shading Accent 5" w:uiPriority="60"/>
+    <w:lsdException w:name="Light List Accent 5" w:uiPriority="61"/>
+    <w:lsdException w:name="Light Grid Accent 5" w:uiPriority="62"/>
+    <w:lsdException w:name="Medium Shading 1 Accent 5" w:uiPriority="63"/>
+    <w:lsdException w:name="Medium Shading 2 Accent 5" w:uiPriority="64"/>
+    <w:lsdException w:name="Medium List 1 Accent 5" w:uiPriority="65"/>
+    <w:lsdException w:name="Medium List 2 Accent 5" w:uiPriority="66"/>
+    <w:lsdException w:name="Medium Grid 1 Accent 5" w:uiPriority="67"/>
+    <w:lsdException w:name="Medium Grid 2 Accent 5" w:uiPriority="68"/>
+    <w:lsdException w:name="Medium Grid 3 Accent 5" w:uiPriority="69"/>
+    <w:lsdException w:name="Dark List Accent 5" w:uiPriority="70"/>
+    <w:lsdException w:name="Colorful Shading Accent 5" w:uiPriority="71"/>
+    <w:lsdException w:name="Colorful List Accent 5" w:uiPriority="72"/>
+    <w:lsdException w:name="Colorful Grid Accent 5" w:uiPriority="73"/>
+    <w:lsdException w:name="Light Shading Accent 6" w:uiPriority="60"/>
+    <w:lsdException w:name="Light List Accent 6" w:uiPriority="61"/>
+    <w:lsdException w:name="Light Grid Accent 6" w:uiPriority="62"/>
+    <w:lsdException w:name="Medium Shading 1 Accent 6" w:uiPriority="63"/>
+    <w:lsdException w:name="Medium Shading 2 Accent 6" w:uiPriority="64"/>
+    <w:lsdException w:name="Medium List 1 Accent 6" w:uiPriority="65"/>
+    <w:lsdException w:name="Medium List 2 Accent 6" w:uiPriority="66"/>
+    <w:lsdException w:name="Medium Grid 1 Accent 6" w:uiPriority="67"/>
+    <w:lsdException w:name="Medium Grid 2 Accent 6" w:uiPriority="68"/>
+    <w:lsdException w:name="Medium Grid 3 Accent 6" w:uiPriority="69"/>
+    <w:lsdException w:name="Dark List Accent 6" w:uiPriority="70"/>
+    <w:lsdException w:name="Colorful Shading Accent 6" w:uiPriority="71"/>
+    <w:lsdException w:name="Colorful List Accent 6" w:uiPriority="72"/>
+    <w:lsdException w:name="Colorful Grid Accent 6" w:uiPriority="73"/>
+    <w:lsdException w:name="Subtle Emphasis" w:uiPriority="19" w:qFormat="1"/>
+    <w:lsdException w:name="Intense Emphasis" w:uiPriority="21" w:qFormat="1"/>
+    <w:lsdException w:name="Subtle Reference" w:uiPriority="31" w:qFormat="1"/>
+    <w:lsdException w:name="Intense Reference" w:uiPriority="32" w:qFormat="1"/>
+    <w:lsdException w:name="Book Title" w:uiPriority="33" w:qFormat="1"/>
+    <w:lsdException w:name="Bibliography" w:semiHidden="1" w:uiPriority="37" w:unhideWhenUsed="1"/>
+    <w:lsdException w:name="TOC Heading" w:semiHidden="1" w:uiPriority="39" w:unhideWhenUsed="1" w:qFormat="1"/>
+    <w:lsdException w:name="Plain Table 1" w:uiPriority="41"/>
+    <w:lsdException w:name="Plain Table 2" w:uiPriority="42"/>
+    <w:lsdException w:name="Plain Table 3" w:uiPriority="43"/>
+    <w:lsdException w:name="Plain Table 4" w:uiPriority="44"/>
+    <w:lsdException w:name="Plain Table 5" w:uiPriority="45"/>
+    <w:lsdException w:name="Grid Table Light" w:uiPriority="40"/>
+    <w:lsdException w:name="Grid Table 1 Light" w:uiPriority="46"/>
+    <w:lsdException w:name="Grid Table 2" w:uiPriority="47"/>
+    <w:lsdException w:name="Grid Table 3" w:uiPriority="48"/>
+    <w:lsdException w:name="Grid Table 4" w:uiPriority="49"/>
+    <w:lsdException w:name="Grid Table 5 Dark" w:uiPriority="50"/>
+    <w:lsdException w:name="Grid Table 6 Colorful" w:uiPriority="51"/>
+    <w:lsdException w:name="Grid Table 7 Colorful" w:uiPriority="52"/>
+    <w:lsdException w:name="Grid Table 1 Light Accent 1" w:uiPriority="46"/>
+    <w:lsdException w:name="Grid Table 2 Accent 1" w:uiPriority="47"/>
+    <w:lsdException w:name="Grid Table 3 Accent 1" w:uiPriority="48"/>
+    <w:lsdException w:name="Grid Table 4 Accent 1" w:uiPriority="49"/>
+    <w:lsdException w:name="Grid Table 5 Dark Accent 1" w:uiPriority="50"/>
+    <w:lsdException w:name="Grid Table 6 Colorful Accent 1" w:uiPriority="51"/>
+    <w:lsdException w:name="Grid Table 7 Colorful Accent 1" w:uiPriority="52"/>
+    <w:lsdException w:name="Grid Table 1 Light Accent 2" w:uiPriority="46"/>
+    <w:lsdException w:name="Grid Table 2 Accent 2" w:uiPriority="47"/>
+    <w:lsdException w:name="Grid Table 3 Accent 2" w:uiPriority="48"/>
+    <w:lsdException w:name="Grid Table 4 Accent 2" w:uiPriority="49"/>
+    <w:lsdException w:name="Grid Table 5 Dark Accent 2" w:uiPriority="50"/>
+    <w:lsdException w:name="Grid Table 6 Colorful Accent 2" w:uiPriority="51"/>
+    <w:lsdException w:name="Grid Table 7 Colorful Accent 2" w:uiPriority="52"/>
+    <w:lsdException w:name="Grid Table 1 Light Accent 3" w:uiPriority="46"/>
+    <w:lsdException w:name="Grid Table 2 Accent 3" w:uiPriority="47"/>
+    <w:lsdException w:name="Grid Table 3 Accent 3" w:uiPriority="48"/>
+    <w:lsdException w:name="Grid Table 4 Accent 3" w:uiPriority="49"/>
+    <w:lsdException w:name="Grid Table 5 Dark Accent 3" w:uiPriority="50"/>
+    <w:lsdException w:name="Grid Table 6 Colorful Accent 3" w:uiPriority="51"/>
+    <w:lsdException w:name="Grid Table 7 Colorful Accent 3" w:uiPriority="52"/>
+    <w:lsdException w:name="Grid Table 1 Light Accent 4" w:uiPriority="46"/>
+    <w:lsdException w:name="Grid Table 2 Accent 4" w:uiPriority="47"/>
+    <w:lsdException w:name="Grid Table 3 Accent 4" w:uiPriority="48"/>
+    <w:lsdException w:name="Grid Table 4 Accent 4" w:uiPriority="49"/>
+    <w:lsdException w:name="Grid Table 5 Dark Accent 4" w:uiPriority="50"/>
+    <w:lsdException w:name="Grid Table 6 Colorful Accent 4" w:uiPriority="51"/>
+    <w:lsdException w:name="Grid Table 7 Colorful Accent 4" w:uiPriority="52"/>
+    <w:lsdException w:name="Grid Table 1 Light Accent 5" w:uiPriority="46"/>
+    <w:lsdException w:name="Grid Table 2 Accent 5" w:uiPriority="47"/>
+    <w:lsdException w:name="Grid Table 3 Accent 5" w:uiPriority="48"/>
+    <w:lsdException w:name="Grid Table 4 Accent 5" w:uiPriority="49"/>
+    <w:lsdException w:name="Grid Table 5 Dark Accent 5" w:uiPriority="50"/>
+    <w:lsdException w:name="Grid Table 6 Colorful Accent 5" w:uiPriority="51"/>
+    <w:lsdException w:name="Grid Table 7 Colorful Accent 5" w:uiPriority="52"/>
+    <w:lsdException w:name="Grid Table 1 Light Accent 6" w:uiPriority="46"/>
+    <w:lsdException w:name="Grid Table 2 Accent 6" w:uiPriority="47"/>
+    <w:lsdException w:name="Grid Table 3 Accent 6" w:uiPriority="48"/>
+    <w:lsdException w:name="Grid Table 4 Accent 6" w:uiPriority="49"/>
+    <w:lsdException w:name="Grid Table 5 Dark Accent 6" w:uiPriority="50"/>
+    <w:lsdException w:name="Grid Table 6 Colorful Accent 6" w:uiPriority="51"/>
+    <w:lsdException w:name="Grid Table 7 Colorful Accent 6" w:uiPriority="52"/>
+    <w:lsdException w:name="List Table 1 Light" w:uiPriority="46"/>
+    <w:lsdException w:name="List Table 2" w:uiPriority="47"/>
+    <w:lsdException w:name="List Table 3" w:uiPriority="48"/>
+    <w:lsdException w:name="List Table 4" w:uiPriority="49"/>
+    <w:lsdException w:name="List Table 5 Dark" w:uiPriority="50"/>
+    <w:lsdException w:name="List Table 6 Colorful" w:uiPriority="51"/>
+    <w:lsdException w:name="List Table 7 Colorful" w:uiPriority="52"/>
+    <w:lsdException w:name="List Table 1 Light Accent 1" w:uiPriority="46"/>
+    <w:lsdException w:name="List Table 2 Accent 1" w:uiPriority="47"/>
+    <w:lsdException w:name="List Table 3 Accent 1" w:uiPriority="48"/>
+    <w:lsdException w:name="List Table 4 Accent 1" w:uiPriority="49"/>
+    <w:lsdException w:name="List Table 5 Dark Accent 1" w:uiPriority="50"/>
+    <w:lsdException w:name="List Table 6 Colorful Accent 1" w:uiPriority="51"/>
+    <w:lsdException w:name="List Table 7 Colorful Accent 1" w:uiPriority="52"/>
+    <w:lsdException w:name="List Table 1 Light Accent 2" w:uiPriority="46"/>
+    <w:lsdException w:name="List Table 2 Accent 2" w:uiPriority="47"/>
+    <w:lsdException w:name="List Table 3 Accent 2" w:uiPriority="48"/>
+    <w:lsdException w:name="List Table 4 Accent 2" w:uiPriority="49"/>
+    <w:lsdException w:name="List Table 5 Dark Accent 2" w:uiPriority="50"/>
+    <w:lsdException w:name="List Table 6 Colorful Accent 2" w:uiPriority="51"/>
+    <w:lsdException w:name="List Table 7 Colorful Accent 2" w:uiPriority="52"/>
+    <w:lsdException w:name="List Table 1 Light Accent 3" w:uiPriority="46"/>
+    <w:lsdException w:name="List Table 2 Accent 3" w:uiPriority="47"/>
+    <w:lsdException w:name="List Table 3 Accent 3" w:uiPriority="48"/>
+    <w:lsdException w:name="List Table 4 Accent 3" w:uiPriority="49"/>
+    <w:lsdException w:name="List Table 5 Dark Accent 3" w:uiPriority="50"/>
+    <w:lsdException w:name="List Table 6 Colorful Accent 3" w:uiPriority="51"/>
+    <w:lsdException w:name="List Table 7 Colorful Accent 3" w:uiPriority="52"/>
+    <w:lsdException w:name="List Table 1 Light Accent 4" w:uiPriority="46"/>
+    <w:lsdException w:name="List Table 2 Accent 4" w:uiPriority="47"/>
+    <w:lsdException w:name="List Table 3 Accent 4" w:uiPriority="48"/>
+    <w:lsdException w:name="List Table 4 Accent 4" w:uiPriority="49"/>
+    <w:lsdException w:name="List Table 5 Dark Accent 4" w:uiPriority="50"/>
+    <w:lsdException w:name="List Table 6 Colorful Accent 4" w:uiPriority="51"/>
+    <w:lsdException w:name="List Table 7 Colorful Accent 4" w:uiPriority="52"/>
+    <w:lsdException w:name="List Table 1 Light Accent 5" w:uiPriority="46"/>
+    <w:lsdException w:name="List Table 2 Accent 5" w:uiPriority="47"/>
+    <w:lsdException w:name="List Table 3 Accent 5" w:uiPriority="48"/>
+    <w:lsdException w:name="List Table 4 Accent 5" w:uiPriority="49"/>
+    <w:lsdException w:name="List Table 5 Dark Accent 5" w:uiPriority="50"/>
+    <w:lsdException w:name="List Table 6 Colorful Accent 5" w:uiPriority="51"/>
+    <w:lsdException w:name="List Table 7 Colorful Accent 5" w:uiPriority="52"/>
+    <w:lsdException w:name="List Table 1 Light Accent 6" w:uiPriority="46"/>
+    <w:lsdException w:name="List Table 2 Accent 6" w:uiPriority="47"/>
+    <w:lsdException w:name="List Table 3 Accent 6" w:uiPriority="48"/>
+    <w:lsdException w:name="List Table 4 Accent 6" w:uiPriority="49"/>
+    <w:lsdException w:name="List Table 5 Dark Accent 6" w:uiPriority="50"/>
+    <w:lsdException w:name="List Table 6 Colorful Accent 6" w:uiPriority="51"/>
+    <w:lsdException w:name="List Table 7 Colorful Accent 6" w:uiPriority="52"/>
+    <w:lsdException w:name="Mention" w:semiHidden="1" w:unhideWhenUsed="1"/>
+    <w:lsdException w:name="Smart Hyperlink" w:semiHidden="1" w:unhideWhenUsed="1"/>
+    <w:lsdException w:name="Hashtag" w:semiHidden="1" w:unhideWhenUsed="1"/>
+    <w:lsdException w:name="Unresolved Mention" w:semiHidden="1" w:unhideWhenUsed="1"/>
+    <w:lsdException w:name="Smart Link" w:semiHidden="1" w:unhideWhenUsed="1"/>
+  </w:latentStyles>
+  <w:style w:type="paragraph" w:default="1" w:styleId="Normal">
+    <w:name w:val="Normal"/>
+    <w:qFormat/>
+  </w:style>
+  <w:style w:type="character" w:default="1" w:styleId="Policepardfaut">
+    <w:name w:val="Default Paragraph Font"/>
+    <w:uiPriority w:val="1"/>
+    <w:semiHidden/>
+    <w:unhideWhenUsed/>
+  </w:style>
+  <w:style w:type="table" w:default="1" w:styleId="TableauNormal">
+    <w:name w:val="Normal Table"/>
+    <w:uiPriority w:val="99"/>
+    <w:semiHidden/>
+    <w:unhideWhenUsed/>
+    <w:tblPr>
+      <w:tblInd w:w="0" w:type="dxa"/>
+      <w:tblCellMar>
+        <w:top w:w="0" w:type="dxa"/>
+        <w:left w:w="108" w:type="dxa"/>
+        <w:bottom w:w="0" w:type="dxa"/>
+        <w:right w:w="108" w:type="dxa"/>
+      </w:tblCellMar>
+    </w:tblPr>
+  </w:style>
+  <w:style w:type="numbering" w:default="1" w:styleId="Aucuneliste">
+    <w:name w:val="No List"/>
+    <w:uiPriority w:val="99"/>
+    <w:semiHidden/>
+    <w:unhideWhenUsed/>
+  </w:style>
+  <w:style w:type="character" w:customStyle="1" w:styleId="Textedelespacerserv">
+    <w:name w:val="Texte de l’espace réservé"/>
+    <w:basedOn w:val="Policepardfaut"/>
+    <w:uiPriority w:val="99"/>
+    <w:semiHidden/>
+    <w:rsid w:val="0005391D"/>
+    <w:rPr>
+      <w:color w:val="808080"/>
+    </w:rPr>
+  </w:style>
+  <w:style w:type="paragraph" w:customStyle="1" w:styleId="EC57B84D09B74D65B6635BDD4EF28442">
+    <w:name w:val="EC57B84D09B74D65B6635BDD4EF28442"/>
+    <w:rsid w:val="0005391D"/>
+  </w:style>
+  <w:style w:type="paragraph" w:customStyle="1" w:styleId="482E60842F894924B5B64FAC9F63B8EC">
+    <w:name w:val="482E60842F894924B5B64FAC9F63B8EC"/>
+    <w:rsid w:val="0005391D"/>
+  </w:style>
+  <w:style w:type="paragraph" w:customStyle="1" w:styleId="4B0BD63A38C4436B9DC21062B13EBA5E">
+    <w:name w:val="4B0BD63A38C4436B9DC21062B13EBA5E"/>
+    <w:rsid w:val="0005391D"/>
+  </w:style>
+  <w:style w:type="paragraph" w:customStyle="1" w:styleId="31BA488301BB4DB98D1495258BB53FD6">
+    <w:name w:val="31BA488301BB4DB98D1495258BB53FD6"/>
+    <w:rsid w:val="0005391D"/>
+  </w:style>
+  <w:style w:type="character" w:styleId="Textedelespacerserv0">
+    <w:name w:val="Placeholder Text"/>
+    <w:basedOn w:val="Policepardfaut"/>
+    <w:semiHidden/>
+    <w:rsid w:val="0005391D"/>
+    <w:rPr>
+      <w:color w:val="808080"/>
+    </w:rPr>
+  </w:style>
+</w:styles>
+</file>
+
+<file path=word/glossary/webSettings.xml><?xml version="1.0" encoding="utf-8"?>
+<w:webSettings xmlns:mc="http://schemas.openxmlformats.org/markup-compatibility/2006" xmlns:r="http://schemas.openxmlformats.org/officeDocument/2006/relationships" xmlns:w="http://schemas.openxmlformats.org/wordprocessingml/2006/main" xmlns:w14="http://schemas.microsoft.com/office/word/2010/wordml" xmlns:w15="http://schemas.microsoft.com/office/word/2012/wordml" xmlns:w16cex="http://schemas.microsoft.com/office/word/2018/wordml/cex" xmlns:w16cid="http://schemas.microsoft.com/office/word/2016/wordml/cid" xmlns:w16="http://schemas.microsoft.com/office/word/2018/wordml" xmlns:w16sdtdh="http://schemas.microsoft.com/office/word/2020/wordml/sdtdatahash" xmlns:w16se="http://schemas.microsoft.com/office/word/2015/wordml/symex" mc:Ignorable="w14 w15 w16se w16cid w16 w16cex w16sdtdh">
+  <w:optimizeForBrowser/>
+  <w:allowPNG/>
+</w:webSettings>
 </file>
 
 <file path=word/theme/theme1.xml><?xml version="1.0" encoding="utf-8"?>

</xml_diff>